<commit_message>
I usualy use SVN. I want to slowly migrate over to GIT. Ive done alot of major changes since the last commit i think? Sooner or later i will compleatly migrate over, Blegh...  - Minor documentation updates to?  - Rubish movement implementation, much work to be done.  - Turrets need to be fixed becouse they dont like it when you move the ship?  - Engines can activate via 'E' key.  - Selection and DeSelection of ship via LMB.  - Game autosaves on exit or shutdown, and autoloads on game start but crashes if player is interacted with.  - REMEMBER THAT YOU NEED TO HAVE THE DATABASE RUNNING TO RUN THE GAME!!!  - Minor refactoring.  - Other things i dont remmember...
</commit_message>
<xml_diff>
--- a/assets/Documentation/Project Stark Game Concept.docx
+++ b/assets/Documentation/Project Stark Game Concept.docx
@@ -9,7 +9,7 @@
           <w:color w:val="FFFFFF" w:themeColor="background1"/>
         </w:rPr>
       </w:pPr>
-      <w:bookmarkStart w:id="0" w:name="_Toc318142913"/>
+      <w:bookmarkStart w:id="0" w:name="_Toc329196355"/>
       <w:r>
         <w:rPr>
           <w:color w:val="FFFFFF" w:themeColor="background1"/>
@@ -70,51 +70,7 @@
           <w:szCs w:val="20"/>
           <w:lang w:val="en-AU" w:eastAsia="en-AU"/>
         </w:rPr>
-        <w:drawing>
-          <wp:inline distT="0" distB="0" distL="0" distR="0">
-            <wp:extent cx="4295775" cy="1438275"/>
-            <wp:effectExtent l="19050" t="0" r="9525" b="0"/>
-            <wp:docPr id="6" name="il_fi" descr="http://www.ngia.com.au/greenlifecareers/careerlogos/WSI.jpg"/>
-            <wp:cNvGraphicFramePr>
-              <a:graphicFrameLocks xmlns:a="http://schemas.openxmlformats.org/drawingml/2006/main" noChangeAspect="1"/>
-            </wp:cNvGraphicFramePr>
-            <a:graphic xmlns:a="http://schemas.openxmlformats.org/drawingml/2006/main">
-              <a:graphicData uri="http://schemas.openxmlformats.org/drawingml/2006/picture">
-                <pic:pic xmlns:pic="http://schemas.openxmlformats.org/drawingml/2006/picture">
-                  <pic:nvPicPr>
-                    <pic:cNvPr id="0" name="il_fi" descr="http://www.ngia.com.au/greenlifecareers/careerlogos/WSI.jpg"/>
-                    <pic:cNvPicPr>
-                      <a:picLocks noChangeAspect="1" noChangeArrowheads="1"/>
-                    </pic:cNvPicPr>
-                  </pic:nvPicPr>
-                  <pic:blipFill>
-                    <a:blip r:embed="rId9" cstate="print"/>
-                    <a:srcRect/>
-                    <a:stretch>
-                      <a:fillRect/>
-                    </a:stretch>
-                  </pic:blipFill>
-                  <pic:spPr bwMode="auto">
-                    <a:xfrm>
-                      <a:off x="0" y="0"/>
-                      <a:ext cx="4295775" cy="1438275"/>
-                    </a:xfrm>
-                    <a:prstGeom prst="rect">
-                      <a:avLst/>
-                    </a:prstGeom>
-                    <a:noFill/>
-                    <a:ln w="9525">
-                      <a:noFill/>
-                      <a:miter lim="800000"/>
-                      <a:headEnd/>
-                      <a:tailEnd/>
-                    </a:ln>
-                  </pic:spPr>
-                </pic:pic>
-              </a:graphicData>
-            </a:graphic>
-          </wp:inline>
-        </w:drawing>
+        <w:t>[INSERT COMPANY LOGO HERE]</w:t>
       </w:r>
       <w:r>
         <w:rPr>
@@ -196,7 +152,32 @@
           <w:szCs w:val="32"/>
           <w:u w:val="single"/>
         </w:rPr>
-        <w:t>Project Stark Game Concept</w:t>
+        <w:t xml:space="preserve">Project Stark </w:t>
+      </w:r>
+    </w:p>
+    <w:p>
+      <w:pPr>
+        <w:pStyle w:val="ListParagraph"/>
+        <w:spacing w:after="0" w:line="360" w:lineRule="auto"/>
+        <w:ind w:left="0"/>
+        <w:jc w:val="center"/>
+        <w:rPr>
+          <w:rFonts w:asciiTheme="majorHAnsi" w:hAnsiTheme="majorHAnsi"/>
+          <w:b/>
+          <w:sz w:val="32"/>
+          <w:szCs w:val="32"/>
+          <w:vertAlign w:val="superscript"/>
+        </w:rPr>
+      </w:pPr>
+      <w:r>
+        <w:rPr>
+          <w:rFonts w:asciiTheme="majorHAnsi" w:hAnsiTheme="majorHAnsi"/>
+          <w:b/>
+          <w:sz w:val="32"/>
+          <w:szCs w:val="32"/>
+          <w:vertAlign w:val="superscript"/>
+        </w:rPr>
+        <w:t>Game Concept</w:t>
       </w:r>
     </w:p>
     <w:p>
@@ -243,6 +224,26 @@
           <w:u w:val="single"/>
         </w:rPr>
       </w:pPr>
+      <w:r>
+        <w:rPr>
+          <w:rFonts w:asciiTheme="majorHAnsi" w:hAnsiTheme="majorHAnsi"/>
+          <w:b/>
+          <w:sz w:val="32"/>
+          <w:szCs w:val="32"/>
+          <w:u w:val="single"/>
+        </w:rPr>
+        <w:t xml:space="preserve">Date: </w:t>
+      </w:r>
+      <w:r>
+        <w:rPr>
+          <w:rFonts w:asciiTheme="majorHAnsi" w:hAnsiTheme="majorHAnsi"/>
+          <w:b/>
+          <w:sz w:val="32"/>
+          <w:szCs w:val="32"/>
+          <w:u w:val="single"/>
+        </w:rPr>
+        <w:t>04/07/2012</w:t>
+      </w:r>
     </w:p>
     <w:p>
       <w:pPr>
@@ -266,17 +267,7 @@
           <w:szCs w:val="32"/>
           <w:u w:val="single"/>
         </w:rPr>
-        <w:t xml:space="preserve">Date: </w:t>
-      </w:r>
-      <w:r>
-        <w:rPr>
-          <w:rFonts w:asciiTheme="majorHAnsi" w:hAnsiTheme="majorHAnsi"/>
-          <w:b/>
-          <w:sz w:val="32"/>
-          <w:szCs w:val="32"/>
-          <w:u w:val="single"/>
-        </w:rPr>
-        <w:t>ASAP</w:t>
+        <w:t>Revision: v1.1</w:t>
       </w:r>
     </w:p>
     <w:p>
@@ -419,7 +410,19 @@
               <w:rPr>
                 <w:rFonts w:ascii="Arial" w:hAnsi="Arial" w:cs="Arial"/>
               </w:rPr>
-              <w:t>Stark Gameplay @ 2012</w:t>
+              <w:t>Stark Gam</w:t>
+            </w:r>
+            <w:r>
+              <w:rPr>
+                <w:rFonts w:ascii="Arial" w:hAnsi="Arial" w:cs="Arial"/>
+              </w:rPr>
+              <w:t>ing</w:t>
+            </w:r>
+            <w:r>
+              <w:rPr>
+                <w:rFonts w:ascii="Arial" w:hAnsi="Arial" w:cs="Arial"/>
+              </w:rPr>
+              <w:t xml:space="preserve"> @ 2012</w:t>
             </w:r>
           </w:p>
           <w:p>
@@ -469,7 +472,7 @@
         <w:pStyle w:val="Heading1"/>
         <w:jc w:val="center"/>
       </w:pPr>
-      <w:bookmarkStart w:id="1" w:name="_Toc318142914"/>
+      <w:bookmarkStart w:id="1" w:name="_Toc329196356"/>
       <w:r>
         <w:lastRenderedPageBreak/>
         <w:t>Table of Contents</w:t>
@@ -492,7 +495,6 @@
           <w:docPartUnique/>
         </w:docPartObj>
       </w:sdtPr>
-      <w:sdtEndPr/>
       <w:sdtContent>
         <w:p>
           <w:pPr>
@@ -523,7 +525,7 @@
           <w:r>
             <w:fldChar w:fldCharType="separate"/>
           </w:r>
-          <w:hyperlink w:anchor="_Toc318142913" w:history="1">
+          <w:hyperlink w:anchor="_Toc329196355" w:history="1">
             <w:r>
               <w:rPr>
                 <w:rStyle w:val="Hyperlink"/>
@@ -550,7 +552,7 @@
                 <w:noProof/>
                 <w:webHidden/>
               </w:rPr>
-              <w:instrText xml:space="preserve"> PAGEREF _Toc318142913 \h </w:instrText>
+              <w:instrText xml:space="preserve"> PAGEREF _Toc329196355 \h </w:instrText>
             </w:r>
             <w:r>
               <w:rPr>
@@ -593,7 +595,7 @@
               <w:lang w:val="en-AU" w:eastAsia="en-AU"/>
             </w:rPr>
           </w:pPr>
-          <w:hyperlink w:anchor="_Toc318142914" w:history="1">
+          <w:hyperlink w:anchor="_Toc329196356" w:history="1">
             <w:r>
               <w:rPr>
                 <w:rStyle w:val="Hyperlink"/>
@@ -620,7 +622,7 @@
                 <w:noProof/>
                 <w:webHidden/>
               </w:rPr>
-              <w:instrText xml:space="preserve"> PAGEREF _Toc318142914 \h </w:instrText>
+              <w:instrText xml:space="preserve"> PAGEREF _Toc329196356 \h </w:instrText>
             </w:r>
             <w:r>
               <w:rPr>
@@ -663,7 +665,7 @@
               <w:lang w:val="en-AU" w:eastAsia="en-AU"/>
             </w:rPr>
           </w:pPr>
-          <w:hyperlink w:anchor="_Toc318142915" w:history="1">
+          <w:hyperlink w:anchor="_Toc329196357" w:history="1">
             <w:r>
               <w:rPr>
                 <w:rStyle w:val="Hyperlink"/>
@@ -690,7 +692,7 @@
                 <w:noProof/>
                 <w:webHidden/>
               </w:rPr>
-              <w:instrText xml:space="preserve"> PAGEREF _Toc318142915 \h </w:instrText>
+              <w:instrText xml:space="preserve"> PAGEREF _Toc329196357 \h </w:instrText>
             </w:r>
             <w:r>
               <w:rPr>
@@ -710,7 +712,7 @@
                 <w:noProof/>
                 <w:webHidden/>
               </w:rPr>
-              <w:t>4</w:t>
+              <w:t>5</w:t>
             </w:r>
             <w:r>
               <w:rPr>
@@ -733,7 +735,7 @@
               <w:lang w:val="en-AU" w:eastAsia="en-AU"/>
             </w:rPr>
           </w:pPr>
-          <w:hyperlink w:anchor="_Toc318142916" w:history="1">
+          <w:hyperlink w:anchor="_Toc329196358" w:history="1">
             <w:r>
               <w:rPr>
                 <w:rStyle w:val="Hyperlink"/>
@@ -760,7 +762,7 @@
                 <w:noProof/>
                 <w:webHidden/>
               </w:rPr>
-              <w:instrText xml:space="preserve"> PAGEREF _Toc318142916 \h </w:instrText>
+              <w:instrText xml:space="preserve"> PAGEREF _Toc329196358 \h </w:instrText>
             </w:r>
             <w:r>
               <w:rPr>
@@ -780,7 +782,7 @@
                 <w:noProof/>
                 <w:webHidden/>
               </w:rPr>
-              <w:t>4</w:t>
+              <w:t>5</w:t>
             </w:r>
             <w:r>
               <w:rPr>
@@ -803,7 +805,7 @@
               <w:lang w:val="en-AU" w:eastAsia="en-AU"/>
             </w:rPr>
           </w:pPr>
-          <w:hyperlink w:anchor="_Toc318142917" w:history="1">
+          <w:hyperlink w:anchor="_Toc329196359" w:history="1">
             <w:r>
               <w:rPr>
                 <w:rStyle w:val="Hyperlink"/>
@@ -830,7 +832,7 @@
                 <w:noProof/>
                 <w:webHidden/>
               </w:rPr>
-              <w:instrText xml:space="preserve"> PAGEREF _Toc318142917 \h </w:instrText>
+              <w:instrText xml:space="preserve"> PAGEREF _Toc329196359 \h </w:instrText>
             </w:r>
             <w:r>
               <w:rPr>
@@ -850,7 +852,7 @@
                 <w:noProof/>
                 <w:webHidden/>
               </w:rPr>
-              <w:t>4</w:t>
+              <w:t>5</w:t>
             </w:r>
             <w:r>
               <w:rPr>
@@ -873,7 +875,7 @@
               <w:lang w:val="en-AU" w:eastAsia="en-AU"/>
             </w:rPr>
           </w:pPr>
-          <w:hyperlink w:anchor="_Toc318142918" w:history="1">
+          <w:hyperlink w:anchor="_Toc329196360" w:history="1">
             <w:r>
               <w:rPr>
                 <w:rStyle w:val="Hyperlink"/>
@@ -900,7 +902,7 @@
                 <w:noProof/>
                 <w:webHidden/>
               </w:rPr>
-              <w:instrText xml:space="preserve"> PAGEREF _Toc318142918 \h </w:instrText>
+              <w:instrText xml:space="preserve"> PAGEREF _Toc329196360 \h </w:instrText>
             </w:r>
             <w:r>
               <w:rPr>
@@ -920,7 +922,7 @@
                 <w:noProof/>
                 <w:webHidden/>
               </w:rPr>
-              <w:t>5</w:t>
+              <w:t>6</w:t>
             </w:r>
             <w:r>
               <w:rPr>
@@ -943,7 +945,7 @@
               <w:lang w:val="en-AU" w:eastAsia="en-AU"/>
             </w:rPr>
           </w:pPr>
-          <w:hyperlink w:anchor="_Toc318142919" w:history="1">
+          <w:hyperlink w:anchor="_Toc329196361" w:history="1">
             <w:r>
               <w:rPr>
                 <w:rStyle w:val="Hyperlink"/>
@@ -970,7 +972,7 @@
                 <w:noProof/>
                 <w:webHidden/>
               </w:rPr>
-              <w:instrText xml:space="preserve"> PAGEREF _Toc318142919 \h </w:instrText>
+              <w:instrText xml:space="preserve"> PAGEREF _Toc329196361 \h </w:instrText>
             </w:r>
             <w:r>
               <w:rPr>
@@ -990,7 +992,7 @@
                 <w:noProof/>
                 <w:webHidden/>
               </w:rPr>
-              <w:t>5</w:t>
+              <w:t>6</w:t>
             </w:r>
             <w:r>
               <w:rPr>
@@ -1013,7 +1015,7 @@
               <w:lang w:val="en-AU" w:eastAsia="en-AU"/>
             </w:rPr>
           </w:pPr>
-          <w:hyperlink w:anchor="_Toc318142920" w:history="1">
+          <w:hyperlink w:anchor="_Toc329196362" w:history="1">
             <w:r>
               <w:rPr>
                 <w:rStyle w:val="Hyperlink"/>
@@ -1040,7 +1042,7 @@
                 <w:noProof/>
                 <w:webHidden/>
               </w:rPr>
-              <w:instrText xml:space="preserve"> PAGEREF _Toc318142920 \h </w:instrText>
+              <w:instrText xml:space="preserve"> PAGEREF _Toc329196362 \h </w:instrText>
             </w:r>
             <w:r>
               <w:rPr>
@@ -1060,7 +1062,7 @@
                 <w:noProof/>
                 <w:webHidden/>
               </w:rPr>
-              <w:t>5</w:t>
+              <w:t>6</w:t>
             </w:r>
             <w:r>
               <w:rPr>
@@ -1083,7 +1085,7 @@
               <w:lang w:val="en-AU" w:eastAsia="en-AU"/>
             </w:rPr>
           </w:pPr>
-          <w:hyperlink w:anchor="_Toc318142921" w:history="1">
+          <w:hyperlink w:anchor="_Toc329196363" w:history="1">
             <w:r>
               <w:rPr>
                 <w:rStyle w:val="Hyperlink"/>
@@ -1110,7 +1112,7 @@
                 <w:noProof/>
                 <w:webHidden/>
               </w:rPr>
-              <w:instrText xml:space="preserve"> PAGEREF _Toc318142921 \h </w:instrText>
+              <w:instrText xml:space="preserve"> PAGEREF _Toc329196363 \h </w:instrText>
             </w:r>
             <w:r>
               <w:rPr>
@@ -1130,7 +1132,7 @@
                 <w:noProof/>
                 <w:webHidden/>
               </w:rPr>
-              <w:t>5</w:t>
+              <w:t>6</w:t>
             </w:r>
             <w:r>
               <w:rPr>
@@ -1153,7 +1155,7 @@
               <w:lang w:val="en-AU" w:eastAsia="en-AU"/>
             </w:rPr>
           </w:pPr>
-          <w:hyperlink w:anchor="_Toc318142922" w:history="1">
+          <w:hyperlink w:anchor="_Toc329196364" w:history="1">
             <w:r>
               <w:rPr>
                 <w:rStyle w:val="Hyperlink"/>
@@ -1180,7 +1182,7 @@
                 <w:noProof/>
                 <w:webHidden/>
               </w:rPr>
-              <w:instrText xml:space="preserve"> PAGEREF _Toc318142922 \h </w:instrText>
+              <w:instrText xml:space="preserve"> PAGEREF _Toc329196364 \h </w:instrText>
             </w:r>
             <w:r>
               <w:rPr>
@@ -1200,7 +1202,7 @@
                 <w:noProof/>
                 <w:webHidden/>
               </w:rPr>
-              <w:t>5</w:t>
+              <w:t>7</w:t>
             </w:r>
             <w:r>
               <w:rPr>
@@ -1223,7 +1225,7 @@
               <w:lang w:val="en-AU" w:eastAsia="en-AU"/>
             </w:rPr>
           </w:pPr>
-          <w:hyperlink w:anchor="_Toc318142923" w:history="1">
+          <w:hyperlink w:anchor="_Toc329196365" w:history="1">
             <w:r>
               <w:rPr>
                 <w:rStyle w:val="Hyperlink"/>
@@ -1250,7 +1252,7 @@
                 <w:noProof/>
                 <w:webHidden/>
               </w:rPr>
-              <w:instrText xml:space="preserve"> PAGEREF _Toc318142923 \h </w:instrText>
+              <w:instrText xml:space="preserve"> PAGEREF _Toc329196365 \h </w:instrText>
             </w:r>
             <w:r>
               <w:rPr>
@@ -1270,7 +1272,7 @@
                 <w:noProof/>
                 <w:webHidden/>
               </w:rPr>
-              <w:t>6</w:t>
+              <w:t>8</w:t>
             </w:r>
             <w:r>
               <w:rPr>
@@ -1293,7 +1295,7 @@
               <w:lang w:val="en-AU" w:eastAsia="en-AU"/>
             </w:rPr>
           </w:pPr>
-          <w:hyperlink w:anchor="_Toc318142924" w:history="1">
+          <w:hyperlink w:anchor="_Toc329196366" w:history="1">
             <w:r>
               <w:rPr>
                 <w:rStyle w:val="Hyperlink"/>
@@ -1320,7 +1322,7 @@
                 <w:noProof/>
                 <w:webHidden/>
               </w:rPr>
-              <w:instrText xml:space="preserve"> PAGEREF _Toc318142924 \h </w:instrText>
+              <w:instrText xml:space="preserve"> PAGEREF _Toc329196366 \h </w:instrText>
             </w:r>
             <w:r>
               <w:rPr>
@@ -1340,7 +1342,7 @@
                 <w:noProof/>
                 <w:webHidden/>
               </w:rPr>
-              <w:t>6</w:t>
+              <w:t>8</w:t>
             </w:r>
             <w:r>
               <w:rPr>
@@ -1363,7 +1365,7 @@
               <w:lang w:val="en-AU" w:eastAsia="en-AU"/>
             </w:rPr>
           </w:pPr>
-          <w:hyperlink w:anchor="_Toc318142925" w:history="1">
+          <w:hyperlink w:anchor="_Toc329196367" w:history="1">
             <w:r>
               <w:rPr>
                 <w:rStyle w:val="Hyperlink"/>
@@ -1390,7 +1392,7 @@
                 <w:noProof/>
                 <w:webHidden/>
               </w:rPr>
-              <w:instrText xml:space="preserve"> PAGEREF _Toc318142925 \h </w:instrText>
+              <w:instrText xml:space="preserve"> PAGEREF _Toc329196367 \h </w:instrText>
             </w:r>
             <w:r>
               <w:rPr>
@@ -1410,7 +1412,7 @@
                 <w:noProof/>
                 <w:webHidden/>
               </w:rPr>
-              <w:t>6</w:t>
+              <w:t>8</w:t>
             </w:r>
             <w:r>
               <w:rPr>
@@ -1433,7 +1435,7 @@
               <w:lang w:val="en-AU" w:eastAsia="en-AU"/>
             </w:rPr>
           </w:pPr>
-          <w:hyperlink w:anchor="_Toc318142926" w:history="1">
+          <w:hyperlink w:anchor="_Toc329196368" w:history="1">
             <w:r>
               <w:rPr>
                 <w:rStyle w:val="Hyperlink"/>
@@ -1460,7 +1462,7 @@
                 <w:noProof/>
                 <w:webHidden/>
               </w:rPr>
-              <w:instrText xml:space="preserve"> PAGEREF _Toc318142926 \h </w:instrText>
+              <w:instrText xml:space="preserve"> PAGEREF _Toc329196368 \h </w:instrText>
             </w:r>
             <w:r>
               <w:rPr>
@@ -1480,7 +1482,7 @@
                 <w:noProof/>
                 <w:webHidden/>
               </w:rPr>
-              <w:t>6</w:t>
+              <w:t>8</w:t>
             </w:r>
             <w:r>
               <w:rPr>
@@ -1503,7 +1505,7 @@
               <w:lang w:val="en-AU" w:eastAsia="en-AU"/>
             </w:rPr>
           </w:pPr>
-          <w:hyperlink w:anchor="_Toc318142927" w:history="1">
+          <w:hyperlink w:anchor="_Toc329196369" w:history="1">
             <w:r>
               <w:rPr>
                 <w:rStyle w:val="Hyperlink"/>
@@ -1530,7 +1532,7 @@
                 <w:noProof/>
                 <w:webHidden/>
               </w:rPr>
-              <w:instrText xml:space="preserve"> PAGEREF _Toc318142927 \h </w:instrText>
+              <w:instrText xml:space="preserve"> PAGEREF _Toc329196369 \h </w:instrText>
             </w:r>
             <w:r>
               <w:rPr>
@@ -1550,7 +1552,7 @@
                 <w:noProof/>
                 <w:webHidden/>
               </w:rPr>
-              <w:t>6</w:t>
+              <w:t>8</w:t>
             </w:r>
             <w:r>
               <w:rPr>
@@ -1573,7 +1575,7 @@
               <w:lang w:val="en-AU" w:eastAsia="en-AU"/>
             </w:rPr>
           </w:pPr>
-          <w:hyperlink w:anchor="_Toc318142928" w:history="1">
+          <w:hyperlink w:anchor="_Toc329196370" w:history="1">
             <w:r>
               <w:rPr>
                 <w:rStyle w:val="Hyperlink"/>
@@ -1600,7 +1602,7 @@
                 <w:noProof/>
                 <w:webHidden/>
               </w:rPr>
-              <w:instrText xml:space="preserve"> PAGEREF _Toc318142928 \h </w:instrText>
+              <w:instrText xml:space="preserve"> PAGEREF _Toc329196370 \h </w:instrText>
             </w:r>
             <w:r>
               <w:rPr>
@@ -1620,7 +1622,7 @@
                 <w:noProof/>
                 <w:webHidden/>
               </w:rPr>
-              <w:t>7</w:t>
+              <w:t>9</w:t>
             </w:r>
             <w:r>
               <w:rPr>
@@ -1643,7 +1645,7 @@
               <w:lang w:val="en-AU" w:eastAsia="en-AU"/>
             </w:rPr>
           </w:pPr>
-          <w:hyperlink w:anchor="_Toc318142929" w:history="1">
+          <w:hyperlink w:anchor="_Toc329196371" w:history="1">
             <w:r>
               <w:rPr>
                 <w:rStyle w:val="Hyperlink"/>
@@ -1670,7 +1672,7 @@
                 <w:noProof/>
                 <w:webHidden/>
               </w:rPr>
-              <w:instrText xml:space="preserve"> PAGEREF _Toc318142929 \h </w:instrText>
+              <w:instrText xml:space="preserve"> PAGEREF _Toc329196371 \h </w:instrText>
             </w:r>
             <w:r>
               <w:rPr>
@@ -1690,7 +1692,7 @@
                 <w:noProof/>
                 <w:webHidden/>
               </w:rPr>
-              <w:t>7</w:t>
+              <w:t>9</w:t>
             </w:r>
             <w:r>
               <w:rPr>
@@ -1713,7 +1715,7 @@
               <w:lang w:val="en-AU" w:eastAsia="en-AU"/>
             </w:rPr>
           </w:pPr>
-          <w:hyperlink w:anchor="_Toc318142930" w:history="1">
+          <w:hyperlink w:anchor="_Toc329196372" w:history="1">
             <w:r>
               <w:rPr>
                 <w:rStyle w:val="Hyperlink"/>
@@ -1740,7 +1742,7 @@
                 <w:noProof/>
                 <w:webHidden/>
               </w:rPr>
-              <w:instrText xml:space="preserve"> PAGEREF _Toc318142930 \h </w:instrText>
+              <w:instrText xml:space="preserve"> PAGEREF _Toc329196372 \h </w:instrText>
             </w:r>
             <w:r>
               <w:rPr>
@@ -1760,7 +1762,7 @@
                 <w:noProof/>
                 <w:webHidden/>
               </w:rPr>
-              <w:t>7</w:t>
+              <w:t>9</w:t>
             </w:r>
             <w:r>
               <w:rPr>
@@ -1783,7 +1785,7 @@
               <w:lang w:val="en-AU" w:eastAsia="en-AU"/>
             </w:rPr>
           </w:pPr>
-          <w:hyperlink w:anchor="_Toc318142931" w:history="1">
+          <w:hyperlink w:anchor="_Toc329196373" w:history="1">
             <w:r>
               <w:rPr>
                 <w:rStyle w:val="Hyperlink"/>
@@ -1810,7 +1812,7 @@
                 <w:noProof/>
                 <w:webHidden/>
               </w:rPr>
-              <w:instrText xml:space="preserve"> PAGEREF _Toc318142931 \h </w:instrText>
+              <w:instrText xml:space="preserve"> PAGEREF _Toc329196373 \h </w:instrText>
             </w:r>
             <w:r>
               <w:rPr>
@@ -1830,7 +1832,7 @@
                 <w:noProof/>
                 <w:webHidden/>
               </w:rPr>
-              <w:t>8</w:t>
+              <w:t>10</w:t>
             </w:r>
             <w:r>
               <w:rPr>
@@ -1853,7 +1855,7 @@
               <w:lang w:val="en-AU" w:eastAsia="en-AU"/>
             </w:rPr>
           </w:pPr>
-          <w:hyperlink w:anchor="_Toc318142932" w:history="1">
+          <w:hyperlink w:anchor="_Toc329196374" w:history="1">
             <w:r>
               <w:rPr>
                 <w:rStyle w:val="Hyperlink"/>
@@ -1880,7 +1882,7 @@
                 <w:noProof/>
                 <w:webHidden/>
               </w:rPr>
-              <w:instrText xml:space="preserve"> PAGEREF _Toc318142932 \h </w:instrText>
+              <w:instrText xml:space="preserve"> PAGEREF _Toc329196374 \h </w:instrText>
             </w:r>
             <w:r>
               <w:rPr>
@@ -1900,7 +1902,7 @@
                 <w:noProof/>
                 <w:webHidden/>
               </w:rPr>
-              <w:t>8</w:t>
+              <w:t>10</w:t>
             </w:r>
             <w:r>
               <w:rPr>
@@ -1923,7 +1925,7 @@
               <w:lang w:val="en-AU" w:eastAsia="en-AU"/>
             </w:rPr>
           </w:pPr>
-          <w:hyperlink w:anchor="_Toc318142933" w:history="1">
+          <w:hyperlink w:anchor="_Toc329196375" w:history="1">
             <w:r>
               <w:rPr>
                 <w:rStyle w:val="Hyperlink"/>
@@ -1950,7 +1952,7 @@
                 <w:noProof/>
                 <w:webHidden/>
               </w:rPr>
-              <w:instrText xml:space="preserve"> PAGEREF _Toc318142933 \h </w:instrText>
+              <w:instrText xml:space="preserve"> PAGEREF _Toc329196375 \h </w:instrText>
             </w:r>
             <w:r>
               <w:rPr>
@@ -1970,7 +1972,7 @@
                 <w:noProof/>
                 <w:webHidden/>
               </w:rPr>
-              <w:t>8</w:t>
+              <w:t>10</w:t>
             </w:r>
             <w:r>
               <w:rPr>
@@ -1993,7 +1995,7 @@
               <w:lang w:val="en-AU" w:eastAsia="en-AU"/>
             </w:rPr>
           </w:pPr>
-          <w:hyperlink w:anchor="_Toc318142934" w:history="1">
+          <w:hyperlink w:anchor="_Toc329196376" w:history="1">
             <w:r>
               <w:rPr>
                 <w:rStyle w:val="Hyperlink"/>
@@ -2020,7 +2022,7 @@
                 <w:noProof/>
                 <w:webHidden/>
               </w:rPr>
-              <w:instrText xml:space="preserve"> PAGEREF _Toc318142934 \h </w:instrText>
+              <w:instrText xml:space="preserve"> PAGEREF _Toc329196376 \h </w:instrText>
             </w:r>
             <w:r>
               <w:rPr>
@@ -2040,7 +2042,7 @@
                 <w:noProof/>
                 <w:webHidden/>
               </w:rPr>
-              <w:t>9</w:t>
+              <w:t>11</w:t>
             </w:r>
             <w:r>
               <w:rPr>
@@ -2063,7 +2065,7 @@
               <w:lang w:val="en-AU" w:eastAsia="en-AU"/>
             </w:rPr>
           </w:pPr>
-          <w:hyperlink w:anchor="_Toc318142935" w:history="1">
+          <w:hyperlink w:anchor="_Toc329196377" w:history="1">
             <w:r>
               <w:rPr>
                 <w:rStyle w:val="Hyperlink"/>
@@ -2090,7 +2092,7 @@
                 <w:noProof/>
                 <w:webHidden/>
               </w:rPr>
-              <w:instrText xml:space="preserve"> PAGEREF _Toc318142935 \h </w:instrText>
+              <w:instrText xml:space="preserve"> PAGEREF _Toc329196377 \h </w:instrText>
             </w:r>
             <w:r>
               <w:rPr>
@@ -2110,7 +2112,7 @@
                 <w:noProof/>
                 <w:webHidden/>
               </w:rPr>
-              <w:t>9</w:t>
+              <w:t>11</w:t>
             </w:r>
             <w:r>
               <w:rPr>
@@ -2133,7 +2135,7 @@
               <w:lang w:val="en-AU" w:eastAsia="en-AU"/>
             </w:rPr>
           </w:pPr>
-          <w:hyperlink w:anchor="_Toc318142936" w:history="1">
+          <w:hyperlink w:anchor="_Toc329196378" w:history="1">
             <w:r>
               <w:rPr>
                 <w:rStyle w:val="Hyperlink"/>
@@ -2160,7 +2162,7 @@
                 <w:noProof/>
                 <w:webHidden/>
               </w:rPr>
-              <w:instrText xml:space="preserve"> PAGEREF _Toc318142936 \h </w:instrText>
+              <w:instrText xml:space="preserve"> PAGEREF _Toc329196378 \h </w:instrText>
             </w:r>
             <w:r>
               <w:rPr>
@@ -2180,7 +2182,7 @@
                 <w:noProof/>
                 <w:webHidden/>
               </w:rPr>
-              <w:t>9</w:t>
+              <w:t>11</w:t>
             </w:r>
             <w:r>
               <w:rPr>
@@ -2203,7 +2205,7 @@
               <w:lang w:val="en-AU" w:eastAsia="en-AU"/>
             </w:rPr>
           </w:pPr>
-          <w:hyperlink w:anchor="_Toc318142937" w:history="1">
+          <w:hyperlink w:anchor="_Toc329196379" w:history="1">
             <w:r>
               <w:rPr>
                 <w:rStyle w:val="Hyperlink"/>
@@ -2230,7 +2232,7 @@
                 <w:noProof/>
                 <w:webHidden/>
               </w:rPr>
-              <w:instrText xml:space="preserve"> PAGEREF _Toc318142937 \h </w:instrText>
+              <w:instrText xml:space="preserve"> PAGEREF _Toc329196379 \h </w:instrText>
             </w:r>
             <w:r>
               <w:rPr>
@@ -2250,7 +2252,7 @@
                 <w:noProof/>
                 <w:webHidden/>
               </w:rPr>
-              <w:t>9</w:t>
+              <w:t>11</w:t>
             </w:r>
             <w:r>
               <w:rPr>
@@ -2273,7 +2275,7 @@
               <w:lang w:val="en-AU" w:eastAsia="en-AU"/>
             </w:rPr>
           </w:pPr>
-          <w:hyperlink w:anchor="_Toc318142938" w:history="1">
+          <w:hyperlink w:anchor="_Toc329196380" w:history="1">
             <w:r>
               <w:rPr>
                 <w:rStyle w:val="Hyperlink"/>
@@ -2300,7 +2302,7 @@
                 <w:noProof/>
                 <w:webHidden/>
               </w:rPr>
-              <w:instrText xml:space="preserve"> PAGEREF _Toc318142938 \h </w:instrText>
+              <w:instrText xml:space="preserve"> PAGEREF _Toc329196380 \h </w:instrText>
             </w:r>
             <w:r>
               <w:rPr>
@@ -2320,7 +2322,7 @@
                 <w:noProof/>
                 <w:webHidden/>
               </w:rPr>
-              <w:t>10</w:t>
+              <w:t>12</w:t>
             </w:r>
             <w:r>
               <w:rPr>
@@ -2343,7 +2345,7 @@
               <w:lang w:val="en-AU" w:eastAsia="en-AU"/>
             </w:rPr>
           </w:pPr>
-          <w:hyperlink w:anchor="_Toc318142939" w:history="1">
+          <w:hyperlink w:anchor="_Toc329196381" w:history="1">
             <w:r>
               <w:rPr>
                 <w:rStyle w:val="Hyperlink"/>
@@ -2370,7 +2372,7 @@
                 <w:noProof/>
                 <w:webHidden/>
               </w:rPr>
-              <w:instrText xml:space="preserve"> PAGEREF _Toc318142939 \h </w:instrText>
+              <w:instrText xml:space="preserve"> PAGEREF _Toc329196381 \h </w:instrText>
             </w:r>
             <w:r>
               <w:rPr>
@@ -2390,7 +2392,7 @@
                 <w:noProof/>
                 <w:webHidden/>
               </w:rPr>
-              <w:t>10</w:t>
+              <w:t>12</w:t>
             </w:r>
             <w:r>
               <w:rPr>
@@ -2413,7 +2415,7 @@
               <w:lang w:val="en-AU" w:eastAsia="en-AU"/>
             </w:rPr>
           </w:pPr>
-          <w:hyperlink w:anchor="_Toc318142940" w:history="1">
+          <w:hyperlink w:anchor="_Toc329196382" w:history="1">
             <w:r>
               <w:rPr>
                 <w:rStyle w:val="Hyperlink"/>
@@ -2440,7 +2442,7 @@
                 <w:noProof/>
                 <w:webHidden/>
               </w:rPr>
-              <w:instrText xml:space="preserve"> PAGEREF _Toc318142940 \h </w:instrText>
+              <w:instrText xml:space="preserve"> PAGEREF _Toc329196382 \h </w:instrText>
             </w:r>
             <w:r>
               <w:rPr>
@@ -2460,7 +2462,7 @@
                 <w:noProof/>
                 <w:webHidden/>
               </w:rPr>
-              <w:t>10</w:t>
+              <w:t>12</w:t>
             </w:r>
             <w:r>
               <w:rPr>
@@ -2483,13 +2485,13 @@
               <w:lang w:val="en-AU" w:eastAsia="en-AU"/>
             </w:rPr>
           </w:pPr>
-          <w:hyperlink w:anchor="_Toc318142941" w:history="1">
+          <w:hyperlink w:anchor="_Toc329196383" w:history="1">
             <w:r>
               <w:rPr>
                 <w:rStyle w:val="Hyperlink"/>
                 <w:noProof/>
               </w:rPr>
-              <w:t>Chapter 5 – Managing Your Career</w:t>
+              <w:t>Chapter 5 – Managing Your Campaign</w:t>
             </w:r>
             <w:r>
               <w:rPr>
@@ -2510,7 +2512,7 @@
                 <w:noProof/>
                 <w:webHidden/>
               </w:rPr>
-              <w:instrText xml:space="preserve"> PAGEREF _Toc318142941 \h </w:instrText>
+              <w:instrText xml:space="preserve"> PAGEREF _Toc329196383 \h </w:instrText>
             </w:r>
             <w:r>
               <w:rPr>
@@ -2530,7 +2532,7 @@
                 <w:noProof/>
                 <w:webHidden/>
               </w:rPr>
-              <w:t>11</w:t>
+              <w:t>13</w:t>
             </w:r>
             <w:r>
               <w:rPr>
@@ -2553,7 +2555,7 @@
               <w:lang w:val="en-AU" w:eastAsia="en-AU"/>
             </w:rPr>
           </w:pPr>
-          <w:hyperlink w:anchor="_Toc318142942" w:history="1">
+          <w:hyperlink w:anchor="_Toc329196384" w:history="1">
             <w:r>
               <w:rPr>
                 <w:rStyle w:val="Hyperlink"/>
@@ -2580,7 +2582,7 @@
                 <w:noProof/>
                 <w:webHidden/>
               </w:rPr>
-              <w:instrText xml:space="preserve"> PAGEREF _Toc318142942 \h </w:instrText>
+              <w:instrText xml:space="preserve"> PAGEREF _Toc329196384 \h </w:instrText>
             </w:r>
             <w:r>
               <w:rPr>
@@ -2600,7 +2602,7 @@
                 <w:noProof/>
                 <w:webHidden/>
               </w:rPr>
-              <w:t>11</w:t>
+              <w:t>13</w:t>
             </w:r>
             <w:r>
               <w:rPr>
@@ -2623,13 +2625,13 @@
               <w:lang w:val="en-AU" w:eastAsia="en-AU"/>
             </w:rPr>
           </w:pPr>
-          <w:hyperlink w:anchor="_Toc318142943" w:history="1">
+          <w:hyperlink w:anchor="_Toc329196385" w:history="1">
             <w:r>
               <w:rPr>
                 <w:rStyle w:val="Hyperlink"/>
                 <w:noProof/>
               </w:rPr>
-              <w:t>Shop</w:t>
+              <w:t>Global Relations</w:t>
             </w:r>
             <w:r>
               <w:rPr>
@@ -2650,7 +2652,7 @@
                 <w:noProof/>
                 <w:webHidden/>
               </w:rPr>
-              <w:instrText xml:space="preserve"> PAGEREF _Toc318142943 \h </w:instrText>
+              <w:instrText xml:space="preserve"> PAGEREF _Toc329196385 \h </w:instrText>
             </w:r>
             <w:r>
               <w:rPr>
@@ -2670,7 +2672,7 @@
                 <w:noProof/>
                 <w:webHidden/>
               </w:rPr>
-              <w:t>11</w:t>
+              <w:t>13</w:t>
             </w:r>
             <w:r>
               <w:rPr>
@@ -2693,13 +2695,13 @@
               <w:lang w:val="en-AU" w:eastAsia="en-AU"/>
             </w:rPr>
           </w:pPr>
-          <w:hyperlink w:anchor="_Toc318142944" w:history="1">
+          <w:hyperlink w:anchor="_Toc329196386" w:history="1">
             <w:r>
               <w:rPr>
                 <w:rStyle w:val="Hyperlink"/>
                 <w:noProof/>
               </w:rPr>
-              <w:t>Garage</w:t>
+              <w:t>Command Ship</w:t>
             </w:r>
             <w:r>
               <w:rPr>
@@ -2720,7 +2722,7 @@
                 <w:noProof/>
                 <w:webHidden/>
               </w:rPr>
-              <w:instrText xml:space="preserve"> PAGEREF _Toc318142944 \h </w:instrText>
+              <w:instrText xml:space="preserve"> PAGEREF _Toc329196386 \h </w:instrText>
             </w:r>
             <w:r>
               <w:rPr>
@@ -2740,7 +2742,7 @@
                 <w:noProof/>
                 <w:webHidden/>
               </w:rPr>
-              <w:t>11</w:t>
+              <w:t>13</w:t>
             </w:r>
             <w:r>
               <w:rPr>
@@ -2763,7 +2765,7 @@
               <w:lang w:val="en-AU" w:eastAsia="en-AU"/>
             </w:rPr>
           </w:pPr>
-          <w:hyperlink w:anchor="_Toc318142945" w:history="1">
+          <w:hyperlink w:anchor="_Toc329196387" w:history="1">
             <w:r>
               <w:rPr>
                 <w:rStyle w:val="Hyperlink"/>
@@ -2790,7 +2792,7 @@
                 <w:noProof/>
                 <w:webHidden/>
               </w:rPr>
-              <w:instrText xml:space="preserve"> PAGEREF _Toc318142945 \h </w:instrText>
+              <w:instrText xml:space="preserve"> PAGEREF _Toc329196387 \h </w:instrText>
             </w:r>
             <w:r>
               <w:rPr>
@@ -2810,7 +2812,7 @@
                 <w:noProof/>
                 <w:webHidden/>
               </w:rPr>
-              <w:t>12</w:t>
+              <w:t>14</w:t>
             </w:r>
             <w:r>
               <w:rPr>
@@ -2833,7 +2835,7 @@
               <w:lang w:val="en-AU" w:eastAsia="en-AU"/>
             </w:rPr>
           </w:pPr>
-          <w:hyperlink w:anchor="_Toc318142946" w:history="1">
+          <w:hyperlink w:anchor="_Toc329196388" w:history="1">
             <w:r>
               <w:rPr>
                 <w:rStyle w:val="Hyperlink"/>
@@ -2860,7 +2862,7 @@
                 <w:noProof/>
                 <w:webHidden/>
               </w:rPr>
-              <w:instrText xml:space="preserve"> PAGEREF _Toc318142946 \h </w:instrText>
+              <w:instrText xml:space="preserve"> PAGEREF _Toc329196388 \h </w:instrText>
             </w:r>
             <w:r>
               <w:rPr>
@@ -2880,7 +2882,7 @@
                 <w:noProof/>
                 <w:webHidden/>
               </w:rPr>
-              <w:t>12</w:t>
+              <w:t>14</w:t>
             </w:r>
             <w:r>
               <w:rPr>
@@ -2903,13 +2905,13 @@
               <w:lang w:val="en-AU" w:eastAsia="en-AU"/>
             </w:rPr>
           </w:pPr>
-          <w:hyperlink w:anchor="_Toc318142947" w:history="1">
+          <w:hyperlink w:anchor="_Toc329196389" w:history="1">
             <w:r>
               <w:rPr>
                 <w:rStyle w:val="Hyperlink"/>
                 <w:noProof/>
               </w:rPr>
-              <w:t>Chapter 7 – Development Timeline</w:t>
+              <w:t>Chapter 7 – Projected Development Timeline</w:t>
             </w:r>
             <w:r>
               <w:rPr>
@@ -2930,7 +2932,7 @@
                 <w:noProof/>
                 <w:webHidden/>
               </w:rPr>
-              <w:instrText xml:space="preserve"> PAGEREF _Toc318142947 \h </w:instrText>
+              <w:instrText xml:space="preserve"> PAGEREF _Toc329196389 \h </w:instrText>
             </w:r>
             <w:r>
               <w:rPr>
@@ -2950,7 +2952,7 @@
                 <w:noProof/>
                 <w:webHidden/>
               </w:rPr>
-              <w:t>12</w:t>
+              <w:t>15</w:t>
             </w:r>
             <w:r>
               <w:rPr>
@@ -2973,13 +2975,13 @@
               <w:lang w:val="en-AU" w:eastAsia="en-AU"/>
             </w:rPr>
           </w:pPr>
-          <w:hyperlink w:anchor="_Toc318142948" w:history="1">
+          <w:hyperlink w:anchor="_Toc329196390" w:history="1">
             <w:r>
               <w:rPr>
                 <w:rStyle w:val="Hyperlink"/>
                 <w:noProof/>
               </w:rPr>
-              <w:t>Step 1 – Moving Boxes?</w:t>
+              <w:t>Step ? –?</w:t>
             </w:r>
             <w:r>
               <w:rPr>
@@ -3000,7 +3002,7 @@
                 <w:noProof/>
                 <w:webHidden/>
               </w:rPr>
-              <w:instrText xml:space="preserve"> PAGEREF _Toc318142948 \h </w:instrText>
+              <w:instrText xml:space="preserve"> PAGEREF _Toc329196390 \h </w:instrText>
             </w:r>
             <w:r>
               <w:rPr>
@@ -3020,7 +3022,7 @@
                 <w:noProof/>
                 <w:webHidden/>
               </w:rPr>
-              <w:t>12</w:t>
+              <w:t>15</w:t>
             </w:r>
             <w:r>
               <w:rPr>
@@ -3043,13 +3045,13 @@
               <w:lang w:val="en-AU" w:eastAsia="en-AU"/>
             </w:rPr>
           </w:pPr>
-          <w:hyperlink w:anchor="_Toc318142949" w:history="1">
+          <w:hyperlink w:anchor="_Toc329196391" w:history="1">
             <w:r>
               <w:rPr>
                 <w:rStyle w:val="Hyperlink"/>
                 <w:noProof/>
               </w:rPr>
-              <w:t>Step 2 – Incoming FIRE Captain!</w:t>
+              <w:t>Step ? –?</w:t>
             </w:r>
             <w:r>
               <w:rPr>
@@ -3070,7 +3072,7 @@
                 <w:noProof/>
                 <w:webHidden/>
               </w:rPr>
-              <w:instrText xml:space="preserve"> PAGEREF _Toc318142949 \h </w:instrText>
+              <w:instrText xml:space="preserve"> PAGEREF _Toc329196391 \h </w:instrText>
             </w:r>
             <w:r>
               <w:rPr>
@@ -3090,7 +3092,7 @@
                 <w:noProof/>
                 <w:webHidden/>
               </w:rPr>
-              <w:t>12</w:t>
+              <w:t>15</w:t>
             </w:r>
             <w:r>
               <w:rPr>
@@ -3113,13 +3115,13 @@
               <w:lang w:val="en-AU" w:eastAsia="en-AU"/>
             </w:rPr>
           </w:pPr>
-          <w:hyperlink w:anchor="_Toc318142950" w:history="1">
+          <w:hyperlink w:anchor="_Toc329196392" w:history="1">
             <w:r>
               <w:rPr>
                 <w:rStyle w:val="Hyperlink"/>
                 <w:noProof/>
               </w:rPr>
-              <w:t>Step 3 – That’s G.U.I!</w:t>
+              <w:t>Step ? –?</w:t>
             </w:r>
             <w:r>
               <w:rPr>
@@ -3140,7 +3142,7 @@
                 <w:noProof/>
                 <w:webHidden/>
               </w:rPr>
-              <w:instrText xml:space="preserve"> PAGEREF _Toc318142950 \h </w:instrText>
+              <w:instrText xml:space="preserve"> PAGEREF _Toc329196392 \h </w:instrText>
             </w:r>
             <w:r>
               <w:rPr>
@@ -3160,7 +3162,7 @@
                 <w:noProof/>
                 <w:webHidden/>
               </w:rPr>
-              <w:t>12</w:t>
+              <w:t>15</w:t>
             </w:r>
             <w:r>
               <w:rPr>
@@ -3183,13 +3185,13 @@
               <w:lang w:val="en-AU" w:eastAsia="en-AU"/>
             </w:rPr>
           </w:pPr>
-          <w:hyperlink w:anchor="_Toc318142951" w:history="1">
+          <w:hyperlink w:anchor="_Toc329196393" w:history="1">
             <w:r>
               <w:rPr>
                 <w:rStyle w:val="Hyperlink"/>
                 <w:noProof/>
               </w:rPr>
-              <w:t>Step 4 – Firing Mah’ LAZAR!</w:t>
+              <w:t>Step ? –?</w:t>
             </w:r>
             <w:r>
               <w:rPr>
@@ -3210,7 +3212,7 @@
                 <w:noProof/>
                 <w:webHidden/>
               </w:rPr>
-              <w:instrText xml:space="preserve"> PAGEREF _Toc318142951 \h </w:instrText>
+              <w:instrText xml:space="preserve"> PAGEREF _Toc329196393 \h </w:instrText>
             </w:r>
             <w:r>
               <w:rPr>
@@ -3230,7 +3232,7 @@
                 <w:noProof/>
                 <w:webHidden/>
               </w:rPr>
-              <w:t>13</w:t>
+              <w:t>15</w:t>
             </w:r>
             <w:r>
               <w:rPr>
@@ -3253,13 +3255,13 @@
               <w:lang w:val="en-AU" w:eastAsia="en-AU"/>
             </w:rPr>
           </w:pPr>
-          <w:hyperlink w:anchor="_Toc318142952" w:history="1">
+          <w:hyperlink w:anchor="_Toc329196394" w:history="1">
             <w:r>
               <w:rPr>
                 <w:rStyle w:val="Hyperlink"/>
                 <w:noProof/>
               </w:rPr>
-              <w:t>Step 5 – Navigating Menu’s!</w:t>
+              <w:t>Step ? –?</w:t>
             </w:r>
             <w:r>
               <w:rPr>
@@ -3280,7 +3282,7 @@
                 <w:noProof/>
                 <w:webHidden/>
               </w:rPr>
-              <w:instrText xml:space="preserve"> PAGEREF _Toc318142952 \h </w:instrText>
+              <w:instrText xml:space="preserve"> PAGEREF _Toc329196394 \h </w:instrText>
             </w:r>
             <w:r>
               <w:rPr>
@@ -3300,7 +3302,7 @@
                 <w:noProof/>
                 <w:webHidden/>
               </w:rPr>
-              <w:t>13</w:t>
+              <w:t>15</w:t>
             </w:r>
             <w:r>
               <w:rPr>
@@ -3323,13 +3325,13 @@
               <w:lang w:val="en-AU" w:eastAsia="en-AU"/>
             </w:rPr>
           </w:pPr>
-          <w:hyperlink w:anchor="_Toc318142953" w:history="1">
+          <w:hyperlink w:anchor="_Toc329196395" w:history="1">
             <w:r>
               <w:rPr>
                 <w:rStyle w:val="Hyperlink"/>
                 <w:noProof/>
               </w:rPr>
-              <w:t>Step 6 – Kid in a Candy Store</w:t>
+              <w:t>Step ? –?</w:t>
             </w:r>
             <w:r>
               <w:rPr>
@@ -3350,7 +3352,7 @@
                 <w:noProof/>
                 <w:webHidden/>
               </w:rPr>
-              <w:instrText xml:space="preserve"> PAGEREF _Toc318142953 \h </w:instrText>
+              <w:instrText xml:space="preserve"> PAGEREF _Toc329196395 \h </w:instrText>
             </w:r>
             <w:r>
               <w:rPr>
@@ -3370,7 +3372,7 @@
                 <w:noProof/>
                 <w:webHidden/>
               </w:rPr>
-              <w:t>13</w:t>
+              <w:t>15</w:t>
             </w:r>
             <w:r>
               <w:rPr>
@@ -3393,13 +3395,13 @@
               <w:lang w:val="en-AU" w:eastAsia="en-AU"/>
             </w:rPr>
           </w:pPr>
-          <w:hyperlink w:anchor="_Toc318142954" w:history="1">
+          <w:hyperlink w:anchor="_Toc329196396" w:history="1">
             <w:r>
               <w:rPr>
                 <w:rStyle w:val="Hyperlink"/>
                 <w:noProof/>
               </w:rPr>
-              <w:t>Step 7 – Modular Design</w:t>
+              <w:t>Step ? –?</w:t>
             </w:r>
             <w:r>
               <w:rPr>
@@ -3420,7 +3422,7 @@
                 <w:noProof/>
                 <w:webHidden/>
               </w:rPr>
-              <w:instrText xml:space="preserve"> PAGEREF _Toc318142954 \h </w:instrText>
+              <w:instrText xml:space="preserve"> PAGEREF _Toc329196396 \h </w:instrText>
             </w:r>
             <w:r>
               <w:rPr>
@@ -3440,7 +3442,7 @@
                 <w:noProof/>
                 <w:webHidden/>
               </w:rPr>
-              <w:t>13</w:t>
+              <w:t>16</w:t>
             </w:r>
             <w:r>
               <w:rPr>
@@ -3463,13 +3465,13 @@
               <w:lang w:val="en-AU" w:eastAsia="en-AU"/>
             </w:rPr>
           </w:pPr>
-          <w:hyperlink w:anchor="_Toc318142955" w:history="1">
+          <w:hyperlink w:anchor="_Toc329196397" w:history="1">
             <w:r>
               <w:rPr>
                 <w:rStyle w:val="Hyperlink"/>
                 <w:noProof/>
               </w:rPr>
-              <w:t>Step ?? – In the Blue Corner!</w:t>
+              <w:t>Step ? –?</w:t>
             </w:r>
             <w:r>
               <w:rPr>
@@ -3490,7 +3492,7 @@
                 <w:noProof/>
                 <w:webHidden/>
               </w:rPr>
-              <w:instrText xml:space="preserve"> PAGEREF _Toc318142955 \h </w:instrText>
+              <w:instrText xml:space="preserve"> PAGEREF _Toc329196397 \h </w:instrText>
             </w:r>
             <w:r>
               <w:rPr>
@@ -3510,7 +3512,7 @@
                 <w:noProof/>
                 <w:webHidden/>
               </w:rPr>
-              <w:t>13</w:t>
+              <w:t>16</w:t>
             </w:r>
             <w:r>
               <w:rPr>
@@ -3533,7 +3535,7 @@
               <w:lang w:val="en-AU" w:eastAsia="en-AU"/>
             </w:rPr>
           </w:pPr>
-          <w:hyperlink w:anchor="_Toc318142956" w:history="1">
+          <w:hyperlink w:anchor="_Toc329196398" w:history="1">
             <w:r>
               <w:rPr>
                 <w:rStyle w:val="Hyperlink"/>
@@ -3560,7 +3562,7 @@
                 <w:noProof/>
                 <w:webHidden/>
               </w:rPr>
-              <w:instrText xml:space="preserve"> PAGEREF _Toc318142956 \h </w:instrText>
+              <w:instrText xml:space="preserve"> PAGEREF _Toc329196398 \h </w:instrText>
             </w:r>
             <w:r>
               <w:rPr>
@@ -3580,7 +3582,7 @@
                 <w:noProof/>
                 <w:webHidden/>
               </w:rPr>
-              <w:t>14</w:t>
+              <w:t>17</w:t>
             </w:r>
             <w:r>
               <w:rPr>
@@ -3603,7 +3605,7 @@
               <w:lang w:val="en-AU" w:eastAsia="en-AU"/>
             </w:rPr>
           </w:pPr>
-          <w:hyperlink w:anchor="_Toc318142957" w:history="1">
+          <w:hyperlink w:anchor="_Toc329196399" w:history="1">
             <w:r>
               <w:rPr>
                 <w:rStyle w:val="Hyperlink"/>
@@ -3630,7 +3632,7 @@
                 <w:noProof/>
                 <w:webHidden/>
               </w:rPr>
-              <w:instrText xml:space="preserve"> PAGEREF _Toc318142957 \h </w:instrText>
+              <w:instrText xml:space="preserve"> PAGEREF _Toc329196399 \h </w:instrText>
             </w:r>
             <w:r>
               <w:rPr>
@@ -3650,7 +3652,7 @@
                 <w:noProof/>
                 <w:webHidden/>
               </w:rPr>
-              <w:t>14</w:t>
+              <w:t>17</w:t>
             </w:r>
             <w:r>
               <w:rPr>
@@ -3673,7 +3675,7 @@
               <w:lang w:val="en-AU" w:eastAsia="en-AU"/>
             </w:rPr>
           </w:pPr>
-          <w:hyperlink w:anchor="_Toc318142958" w:history="1">
+          <w:hyperlink w:anchor="_Toc329196400" w:history="1">
             <w:r>
               <w:rPr>
                 <w:rStyle w:val="Hyperlink"/>
@@ -3700,7 +3702,7 @@
                 <w:noProof/>
                 <w:webHidden/>
               </w:rPr>
-              <w:instrText xml:space="preserve"> PAGEREF _Toc318142958 \h </w:instrText>
+              <w:instrText xml:space="preserve"> PAGEREF _Toc329196400 \h </w:instrText>
             </w:r>
             <w:r>
               <w:rPr>
@@ -3720,7 +3722,7 @@
                 <w:noProof/>
                 <w:webHidden/>
               </w:rPr>
-              <w:t>14</w:t>
+              <w:t>17</w:t>
             </w:r>
             <w:r>
               <w:rPr>
@@ -3743,7 +3745,7 @@
               <w:lang w:val="en-AU" w:eastAsia="en-AU"/>
             </w:rPr>
           </w:pPr>
-          <w:hyperlink w:anchor="_Toc318142959" w:history="1">
+          <w:hyperlink w:anchor="_Toc329196401" w:history="1">
             <w:r>
               <w:rPr>
                 <w:rStyle w:val="Hyperlink"/>
@@ -3770,7 +3772,7 @@
                 <w:noProof/>
                 <w:webHidden/>
               </w:rPr>
-              <w:instrText xml:space="preserve"> PAGEREF _Toc318142959 \h </w:instrText>
+              <w:instrText xml:space="preserve"> PAGEREF _Toc329196401 \h </w:instrText>
             </w:r>
             <w:r>
               <w:rPr>
@@ -3790,7 +3792,7 @@
                 <w:noProof/>
                 <w:webHidden/>
               </w:rPr>
-              <w:t>14</w:t>
+              <w:t>17</w:t>
             </w:r>
             <w:r>
               <w:rPr>
@@ -3813,7 +3815,7 @@
               <w:lang w:val="en-AU" w:eastAsia="en-AU"/>
             </w:rPr>
           </w:pPr>
-          <w:hyperlink w:anchor="_Toc318142960" w:history="1">
+          <w:hyperlink w:anchor="_Toc329196402" w:history="1">
             <w:r>
               <w:rPr>
                 <w:rStyle w:val="Hyperlink"/>
@@ -3840,7 +3842,7 @@
                 <w:noProof/>
                 <w:webHidden/>
               </w:rPr>
-              <w:instrText xml:space="preserve"> PAGEREF _Toc318142960 \h </w:instrText>
+              <w:instrText xml:space="preserve"> PAGEREF _Toc329196402 \h </w:instrText>
             </w:r>
             <w:r>
               <w:rPr>
@@ -3860,7 +3862,7 @@
                 <w:noProof/>
                 <w:webHidden/>
               </w:rPr>
-              <w:t>15</w:t>
+              <w:t>18</w:t>
             </w:r>
             <w:r>
               <w:rPr>
@@ -3883,7 +3885,7 @@
               <w:lang w:val="en-AU" w:eastAsia="en-AU"/>
             </w:rPr>
           </w:pPr>
-          <w:hyperlink w:anchor="_Toc318142961" w:history="1">
+          <w:hyperlink w:anchor="_Toc329196403" w:history="1">
             <w:r>
               <w:rPr>
                 <w:rStyle w:val="Hyperlink"/>
@@ -3910,7 +3912,7 @@
                 <w:noProof/>
                 <w:webHidden/>
               </w:rPr>
-              <w:instrText xml:space="preserve"> PAGEREF _Toc318142961 \h </w:instrText>
+              <w:instrText xml:space="preserve"> PAGEREF _Toc329196403 \h </w:instrText>
             </w:r>
             <w:r>
               <w:rPr>
@@ -3930,7 +3932,7 @@
                 <w:noProof/>
                 <w:webHidden/>
               </w:rPr>
-              <w:t>15</w:t>
+              <w:t>18</w:t>
             </w:r>
             <w:r>
               <w:rPr>
@@ -3961,12 +3963,6 @@
           <w:rFonts w:ascii="Arial" w:hAnsi="Arial" w:cs="Arial"/>
         </w:rPr>
         <w:sectPr>
-          <w:headerReference w:type="even" r:id="rId10"/>
-          <w:headerReference w:type="default" r:id="rId11"/>
-          <w:footerReference w:type="even" r:id="rId12"/>
-          <w:footerReference w:type="default" r:id="rId13"/>
-          <w:headerReference w:type="first" r:id="rId14"/>
-          <w:footerReference w:type="first" r:id="rId15"/>
           <w:pgSz w:w="11906" w:h="16838"/>
           <w:pgMar w:top="1418" w:right="1418" w:bottom="1418" w:left="1418" w:header="709" w:footer="709" w:gutter="0"/>
           <w:cols w:space="708"/>
@@ -4124,7 +4120,10 @@
               <w:jc w:val="center"/>
             </w:pPr>
             <w:r>
-              <w:t>Initial Player Manual</w:t>
+              <w:t xml:space="preserve">Initial </w:t>
+            </w:r>
+            <w:r>
+              <w:t>Game Concept</w:t>
             </w:r>
           </w:p>
         </w:tc>
@@ -4139,6 +4138,9 @@
               <w:spacing w:after="0" w:line="240" w:lineRule="auto"/>
               <w:jc w:val="center"/>
             </w:pPr>
+            <w:r>
+              <w:t>1.1</w:t>
+            </w:r>
           </w:p>
         </w:tc>
         <w:tc>
@@ -4150,6 +4152,14 @@
               <w:spacing w:after="0" w:line="240" w:lineRule="auto"/>
               <w:jc w:val="center"/>
             </w:pPr>
+            <w:proofErr w:type="spellStart"/>
+            <w:r>
+              <w:t>Viorel</w:t>
+            </w:r>
+            <w:proofErr w:type="spellEnd"/>
+            <w:r>
+              <w:t xml:space="preserve"> V. Iliescu</w:t>
+            </w:r>
           </w:p>
         </w:tc>
         <w:tc>
@@ -4161,6 +4171,9 @@
               <w:spacing w:after="0" w:line="240" w:lineRule="auto"/>
               <w:jc w:val="center"/>
             </w:pPr>
+            <w:r>
+              <w:t>Complete Document Overhaul</w:t>
+            </w:r>
           </w:p>
         </w:tc>
       </w:tr>
@@ -4361,6 +4374,8 @@
       <w:r>
         <w:br w:type="page"/>
       </w:r>
+      <w:bookmarkStart w:id="2" w:name="_GoBack"/>
+      <w:bookmarkEnd w:id="2"/>
     </w:p>
     <w:p>
       <w:pPr>
@@ -4403,7 +4418,7 @@
                     </pic:cNvPicPr>
                   </pic:nvPicPr>
                   <pic:blipFill>
-                    <a:blip r:embed="rId16" cstate="print"/>
+                    <a:blip r:embed="rId9" cstate="print"/>
                     <a:srcRect/>
                     <a:stretch>
                       <a:fillRect/>
@@ -4439,14 +4454,14 @@
       <w:pPr>
         <w:spacing w:after="0" w:line="360" w:lineRule="auto"/>
       </w:pPr>
-      <w:bookmarkStart w:id="2" w:name="_Toc318142915"/>
+      <w:bookmarkStart w:id="3" w:name="_Toc329196357"/>
       <w:r>
         <w:rPr>
           <w:rStyle w:val="Heading1Char"/>
         </w:rPr>
         <w:t>Introduction</w:t>
       </w:r>
-      <w:bookmarkEnd w:id="2"/>
+      <w:bookmarkEnd w:id="3"/>
       <w:r>
         <w:rPr>
           <w:rFonts w:ascii="Arial" w:hAnsi="Arial" w:cs="Arial"/>
@@ -4458,21 +4473,25 @@
       <w:pPr>
         <w:spacing w:after="0" w:line="360" w:lineRule="auto"/>
       </w:pPr>
-      <w:proofErr w:type="spellStart"/>
-      <w:r>
-        <w:t>Firrin</w:t>
-      </w:r>
-      <w:proofErr w:type="spellEnd"/>
-      <w:r>
-        <w:t xml:space="preserve"> my </w:t>
-      </w:r>
-      <w:proofErr w:type="spellStart"/>
-      <w:r>
-        <w:t>Lazah</w:t>
-      </w:r>
-      <w:proofErr w:type="spellEnd"/>
-      <w:r>
-        <w:t>!</w:t>
+      <w:r>
+        <w:t>Information about me</w:t>
+      </w:r>
+      <w:r>
+        <w:t>, people that have influenced</w:t>
+      </w:r>
+      <w:r>
+        <w:t xml:space="preserve"> my idea</w:t>
+      </w:r>
+      <w:proofErr w:type="gramStart"/>
+      <w:r>
+        <w:t xml:space="preserve">, </w:t>
+      </w:r>
+      <w:r>
+        <w:t xml:space="preserve"> the</w:t>
+      </w:r>
+      <w:proofErr w:type="gramEnd"/>
+      <w:r>
+        <w:t xml:space="preserve"> idea of Stark and a snapshot of what it is.</w:t>
       </w:r>
     </w:p>
     <w:p>
@@ -4490,14 +4509,14 @@
           <w:rFonts w:ascii="Arial" w:hAnsi="Arial" w:cs="Arial"/>
         </w:rPr>
       </w:pPr>
-      <w:bookmarkStart w:id="3" w:name="_Toc318142916"/>
+      <w:bookmarkStart w:id="4" w:name="_Toc329196358"/>
       <w:r>
         <w:rPr>
           <w:rStyle w:val="Heading2Char"/>
         </w:rPr>
         <w:t>Scope</w:t>
       </w:r>
-      <w:bookmarkEnd w:id="3"/>
+      <w:bookmarkEnd w:id="4"/>
       <w:r>
         <w:rPr>
           <w:rFonts w:ascii="Arial" w:hAnsi="Arial" w:cs="Arial"/>
@@ -4510,7 +4529,7 @@
         <w:spacing w:after="0" w:line="360" w:lineRule="auto"/>
       </w:pPr>
       <w:r>
-        <w:t>This will cover the game and all of the aspects and assets it may contain. ###Make sexier###</w:t>
+        <w:t xml:space="preserve">This will cover the game and all of the aspects and assets it may contain. </w:t>
       </w:r>
     </w:p>
     <w:p>
@@ -4528,14 +4547,14 @@
           <w:rFonts w:ascii="Arial" w:hAnsi="Arial" w:cs="Arial"/>
         </w:rPr>
       </w:pPr>
-      <w:bookmarkStart w:id="4" w:name="_Toc318142917"/>
+      <w:bookmarkStart w:id="5" w:name="_Toc329196359"/>
       <w:r>
         <w:rPr>
           <w:rStyle w:val="Heading2Char"/>
         </w:rPr>
         <w:t>Conclusion</w:t>
       </w:r>
-      <w:bookmarkEnd w:id="4"/>
+      <w:bookmarkEnd w:id="5"/>
       <w:r>
         <w:rPr>
           <w:rFonts w:ascii="Arial" w:hAnsi="Arial" w:cs="Arial"/>
@@ -4551,7 +4570,16 @@
         </w:rPr>
       </w:pPr>
       <w:r>
-        <w:t>You will come to understand the control scheme I wish to implement, the layout and basic structure of the game.</w:t>
+        <w:t>Y</w:t>
+      </w:r>
+      <w:r>
+        <w:t xml:space="preserve">ou will come to understand the game and how it plays out, and get a rough idea of what I wish to </w:t>
+      </w:r>
+      <w:r>
+        <w:t>achieve</w:t>
+      </w:r>
+      <w:r>
+        <w:t>.</w:t>
       </w:r>
     </w:p>
     <w:p>
@@ -4587,7 +4615,7 @@
       <w:pPr>
         <w:pStyle w:val="Heading1"/>
       </w:pPr>
-      <w:bookmarkStart w:id="5" w:name="_Toc318142918"/>
+      <w:bookmarkStart w:id="6" w:name="_Toc329196360"/>
       <w:r>
         <w:lastRenderedPageBreak/>
         <w:t>Chapter 1</w:t>
@@ -4598,17 +4626,17 @@
       <w:r>
         <w:t>Game Overview</w:t>
       </w:r>
-      <w:bookmarkEnd w:id="5"/>
+      <w:bookmarkEnd w:id="6"/>
     </w:p>
     <w:p>
       <w:pPr>
         <w:pStyle w:val="Heading2"/>
       </w:pPr>
-      <w:bookmarkStart w:id="6" w:name="_Toc318142919"/>
+      <w:bookmarkStart w:id="7" w:name="_Toc329196361"/>
       <w:r>
         <w:t>Brief Description of Game</w:t>
       </w:r>
-      <w:bookmarkEnd w:id="6"/>
+      <w:bookmarkEnd w:id="7"/>
     </w:p>
     <w:p>
       <w:pPr>
@@ -4623,328 +4651,235 @@
         <w:t xml:space="preserve">The game takes place in space, </w:t>
       </w:r>
       <w:r>
-        <w:t>in</w:t>
-      </w:r>
-      <w:r>
-        <w:t xml:space="preserve"> arena like matches where several players or a single player is set against by enemies and must destroy them in order to survive.</w:t>
-      </w:r>
-    </w:p>
-    <w:p>
-      <w:pPr>
-        <w:spacing w:after="0"/>
-      </w:pPr>
-    </w:p>
-    <w:p>
-      <w:pPr>
-        <w:spacing w:after="0"/>
-      </w:pPr>
-      <w:r>
-        <w:t>The game allows for players to customize their ship with different modules, and parts. Including</w:t>
-      </w:r>
-      <w:r>
-        <w:t xml:space="preserve"> weapons</w:t>
-      </w:r>
+        <w:t>the game will be a slow, tactical RTS focused on spectacular space battles, resource management and construction.</w:t>
+      </w:r>
+    </w:p>
+    <w:p>
+      <w:pPr>
+        <w:spacing w:after="0"/>
+      </w:pPr>
+    </w:p>
+    <w:p>
+      <w:pPr>
+        <w:spacing w:after="0"/>
+      </w:pPr>
+      <w:r>
+        <w:t xml:space="preserve">The game </w:t>
+      </w:r>
+      <w:r>
+        <w:t>will allow the player to customize a single ship that will be the basis of the player’s experience. The player will be able to expand that ships capabilities to create a deadly battleship/capital ship or transform it into a flying construction yard that unleashes a torrent of fighters upon his enemies.</w:t>
+      </w:r>
+    </w:p>
+    <w:p>
+      <w:pPr>
+        <w:spacing w:after="0"/>
+      </w:pPr>
+    </w:p>
+    <w:p>
+      <w:pPr>
+        <w:pStyle w:val="Heading2"/>
+      </w:pPr>
+      <w:bookmarkStart w:id="8" w:name="_Toc329196362"/>
+      <w:r>
+        <w:t>Introduction to Game Environment</w:t>
+      </w:r>
+      <w:bookmarkEnd w:id="8"/>
+    </w:p>
+    <w:p>
+      <w:pPr>
+        <w:spacing w:after="0"/>
+      </w:pPr>
+    </w:p>
+    <w:p>
+      <w:pPr>
+        <w:spacing w:after="0"/>
+      </w:pPr>
+      <w:r>
+        <w:t xml:space="preserve">As the setting is space, the main things the player needs to look out for are Asteroids, other ships, </w:t>
+      </w:r>
+      <w:r>
+        <w:t>enemy fire, resources and management of his units</w:t>
+      </w:r>
+    </w:p>
+    <w:p>
+      <w:pPr>
+        <w:spacing w:after="0"/>
+      </w:pPr>
+    </w:p>
+    <w:p>
+      <w:pPr>
+        <w:pStyle w:val="Heading2"/>
+      </w:pPr>
+      <w:bookmarkStart w:id="9" w:name="_Toc329196363"/>
+      <w:r>
+        <w:t xml:space="preserve">Game </w:t>
+      </w:r>
+      <w:r>
+        <w:t>Flow</w:t>
+      </w:r>
+      <w:bookmarkEnd w:id="9"/>
+    </w:p>
+    <w:p>
+      <w:pPr>
+        <w:spacing w:after="0"/>
+      </w:pPr>
+    </w:p>
+    <w:p>
+      <w:pPr>
+        <w:spacing w:after="0"/>
+      </w:pPr>
+      <w:r>
+        <w:t xml:space="preserve">The game would begin with the player </w:t>
+      </w:r>
+      <w:r>
+        <w:t xml:space="preserve">selecting what pieces he/she would like to use to build their </w:t>
+      </w:r>
+      <w:r>
+        <w:t>Command S</w:t>
+      </w:r>
+      <w:r>
+        <w:t>hip</w:t>
+      </w:r>
+      <w:r>
+        <w:t xml:space="preserve"> (Out of available funds</w:t>
+      </w:r>
+      <w:r>
+        <w:t>/Points</w:t>
+      </w:r>
+      <w:r>
+        <w:t>)</w:t>
+      </w:r>
+      <w:r>
+        <w:t xml:space="preserve">. Upon completion, the player will then be presented with a list of available </w:t>
+      </w:r>
+      <w:r>
+        <w:t>starting locations on the map</w:t>
+      </w:r>
+      <w:r>
+        <w:t xml:space="preserve">. </w:t>
+      </w:r>
+      <w:r>
+        <w:t>In</w:t>
+      </w:r>
+      <w:r>
+        <w:t xml:space="preserve"> future, one would be able to filter the matches for specific themes, such as stealth only, or laser weapons’</w:t>
+      </w:r>
+      <w:r>
+        <w:t>, certain fund/point limits</w:t>
+      </w:r>
+      <w:r>
+        <w:t>. Etc…</w:t>
+      </w:r>
+    </w:p>
+    <w:p>
+      <w:pPr>
+        <w:spacing w:after="0"/>
+      </w:pPr>
+    </w:p>
+    <w:p>
+      <w:pPr>
+        <w:spacing w:after="0"/>
+        <w:rPr>
+          <w:strike/>
+        </w:rPr>
+      </w:pPr>
       <w:proofErr w:type="gramStart"/>
       <w:r>
-        <w:t>,  amours</w:t>
+        <w:rPr>
+          <w:strike/>
+        </w:rPr>
+        <w:t>In the campaign??</w:t>
       </w:r>
       <w:proofErr w:type="gramEnd"/>
       <w:r>
+        <w:rPr>
+          <w:strike/>
+        </w:rPr>
         <w:t xml:space="preserve"> </w:t>
       </w:r>
       <w:r>
-        <w:t xml:space="preserve">, </w:t>
-      </w:r>
-      <w:r>
-        <w:t xml:space="preserve"> </w:t>
-      </w:r>
-      <w:r>
-        <w:t>shields,</w:t>
-      </w:r>
-      <w:r>
-        <w:t xml:space="preserve"> </w:t>
-      </w:r>
-      <w:r>
-        <w:t xml:space="preserve"> reactors</w:t>
-      </w:r>
-      <w:r>
-        <w:t xml:space="preserve"> </w:t>
-      </w:r>
-      <w:r>
-        <w:t xml:space="preserve"> and several other objects.</w:t>
-      </w:r>
-      <w:r>
-        <w:t xml:space="preserve"> Gathering money (Credits) in order to buy and upgrade their ships further.</w:t>
-      </w:r>
-    </w:p>
-    <w:p>
-      <w:pPr>
-        <w:spacing w:after="0"/>
-      </w:pPr>
+        <w:rPr>
+          <w:strike/>
+        </w:rPr>
+        <w:t>Upon match completion, the player will be rewarded with credits or more regularly, ship parts, then the process will begin all over again. Shop for pieces, upgrade or change ship modules, begin battle.</w:t>
+      </w:r>
+    </w:p>
+    <w:p>
+      <w:pPr>
+        <w:spacing w:after="0"/>
+      </w:pPr>
+    </w:p>
+    <w:p>
+      <w:pPr>
+        <w:spacing w:after="0"/>
+      </w:pPr>
+      <w:r>
+        <w:t>Multiplayer games will present the host with a pre-determined point/resource limit to build their Command Ship from.</w:t>
+      </w:r>
+    </w:p>
+    <w:p>
+      <w:pPr>
+        <w:spacing w:after="0"/>
+      </w:pPr>
+    </w:p>
+    <w:p>
+      <w:pPr>
+        <w:spacing w:after="0" w:line="240" w:lineRule="auto"/>
+      </w:pPr>
+      <w:r>
+        <w:br w:type="page"/>
+      </w:r>
     </w:p>
     <w:p>
       <w:pPr>
         <w:pStyle w:val="Heading2"/>
       </w:pPr>
-      <w:bookmarkStart w:id="7" w:name="_Toc318142920"/>
-      <w:r>
-        <w:t>Introduction to Game Environment</w:t>
-      </w:r>
-      <w:bookmarkEnd w:id="7"/>
-    </w:p>
-    <w:p>
-      <w:pPr>
-        <w:spacing w:after="0"/>
-      </w:pPr>
-    </w:p>
-    <w:p>
-      <w:pPr>
-        <w:spacing w:after="0"/>
-      </w:pPr>
-      <w:r>
-        <w:t>As the setting is space, the main things the player needs to look out for are Asteroids, other ships, and enemy fire.</w:t>
-      </w:r>
-    </w:p>
-    <w:p>
-      <w:pPr>
-        <w:spacing w:after="0"/>
-      </w:pPr>
-    </w:p>
-    <w:p>
-      <w:pPr>
-        <w:pStyle w:val="Heading2"/>
-      </w:pPr>
-      <w:bookmarkStart w:id="8" w:name="_Toc318142921"/>
-      <w:r>
-        <w:t xml:space="preserve">Game </w:t>
-      </w:r>
-      <w:r>
-        <w:t>Flow</w:t>
-      </w:r>
-      <w:bookmarkEnd w:id="8"/>
-    </w:p>
-    <w:p>
-      <w:pPr>
-        <w:spacing w:after="0"/>
-      </w:pPr>
-    </w:p>
-    <w:p>
-      <w:pPr>
-        <w:spacing w:after="0"/>
-      </w:pPr>
-      <w:r>
-        <w:t xml:space="preserve">The game would begin with the player </w:t>
-      </w:r>
-      <w:r>
-        <w:t>selecting what pieces he/she would like to use to build their first ship</w:t>
-      </w:r>
-      <w:r>
-        <w:t xml:space="preserve"> (Out of available funds)</w:t>
-      </w:r>
-      <w:r>
-        <w:t>. Upon completion, the player will then be presented with a list of available matches that they may participate in. in future, one would be able to filter the matches for specific themes, such as stealth only, or laser weapons’. Etc…</w:t>
-      </w:r>
-    </w:p>
-    <w:p>
-      <w:pPr>
-        <w:spacing w:after="0"/>
-      </w:pPr>
-    </w:p>
-    <w:p>
-      <w:pPr>
-        <w:spacing w:after="0"/>
-      </w:pPr>
-      <w:r>
-        <w:t>Upon match completion, the player will be rewarded with credits or more regularly, ship parts, then the process will begin all over again. Shop for pieces, upgrade or change ship modules, begin battle.</w:t>
-      </w:r>
-    </w:p>
-    <w:p>
-      <w:pPr>
-        <w:spacing w:after="0"/>
-      </w:pPr>
-    </w:p>
-    <w:p>
-      <w:pPr>
-        <w:pStyle w:val="Heading2"/>
-      </w:pPr>
-      <w:bookmarkStart w:id="9" w:name="_Toc318142922"/>
-      <w:r>
+      <w:bookmarkStart w:id="10" w:name="_Toc329196364"/>
+      <w:r>
+        <w:lastRenderedPageBreak/>
         <w:t>Control Scheme</w:t>
       </w:r>
-      <w:bookmarkEnd w:id="9"/>
-    </w:p>
-    <w:p>
-      <w:pPr>
-        <w:spacing w:after="0"/>
-      </w:pPr>
-    </w:p>
-    <w:p>
-      <w:pPr>
-        <w:spacing w:after="0"/>
-      </w:pPr>
-      <w:r>
-        <w:t>Being in space, the player should be able to move threw all fields of 3D space.</w:t>
-      </w:r>
-    </w:p>
-    <w:p>
-      <w:pPr>
-        <w:spacing w:after="0"/>
-      </w:pPr>
-      <w:r>
-        <w:t>The controls will be as follows;</w:t>
-      </w:r>
-    </w:p>
-    <w:p>
-      <w:pPr>
-        <w:spacing w:after="0"/>
-      </w:pPr>
-      <w:r>
-        <w:t>Q &amp; E</w:t>
-      </w:r>
-      <w:r>
-        <w:tab/>
-        <w:t>= Rotate the ship horizontally.</w:t>
-      </w:r>
-    </w:p>
-    <w:p>
-      <w:pPr>
-        <w:spacing w:after="0"/>
-      </w:pPr>
-      <w:r>
-        <w:t>W &amp; S</w:t>
-      </w:r>
-      <w:r>
-        <w:tab/>
-        <w:t>= Rotate the ship vertically, Pitching it forwards or backwards.</w:t>
-      </w:r>
-    </w:p>
-    <w:p>
-      <w:pPr>
-        <w:spacing w:after="0"/>
-      </w:pPr>
-      <w:r>
-        <w:t>A &amp; D</w:t>
-      </w:r>
-      <w:r>
-        <w:tab/>
-        <w:t>= Roll the ship Counter-Clockwise, or Clockwise.</w:t>
-      </w:r>
-    </w:p>
-    <w:p>
-      <w:pPr>
-        <w:spacing w:after="0"/>
-      </w:pPr>
-      <w:r>
-        <w:t>‘Space’</w:t>
-      </w:r>
-      <w:r>
-        <w:tab/>
-        <w:t>= Will be used as Thrust.</w:t>
-      </w:r>
-    </w:p>
-    <w:p>
-      <w:pPr>
-        <w:spacing w:after="0"/>
-      </w:pPr>
-    </w:p>
-    <w:p>
-      <w:pPr>
-        <w:spacing w:after="0"/>
-      </w:pPr>
-      <w:r>
-        <w:t xml:space="preserve">A cursor on the screen will provide a targeting </w:t>
-      </w:r>
-      <w:r>
-        <w:t>reticule</w:t>
-      </w:r>
-      <w:r>
-        <w:t xml:space="preserve"> for players to fire their </w:t>
-      </w:r>
-      <w:r>
-        <w:t>weapons’</w:t>
-      </w:r>
-      <w:r>
-        <w:t xml:space="preserve"> in the </w:t>
-      </w:r>
-      <w:r>
-        <w:t>direction off</w:t>
-      </w:r>
-      <w:r>
-        <w:t>.</w:t>
-      </w:r>
-    </w:p>
-    <w:p>
-      <w:pPr>
-        <w:spacing w:after="0"/>
-      </w:pPr>
-    </w:p>
-    <w:p>
-      <w:pPr>
-        <w:spacing w:after="0"/>
-      </w:pPr>
-      <w:r>
-        <w:t>LMB</w:t>
-      </w:r>
-      <w:r>
-        <w:tab/>
-        <w:t>= Will fire most Cannon/Laser based weaponry.</w:t>
-      </w:r>
-    </w:p>
-    <w:p>
-      <w:pPr>
-        <w:spacing w:after="0"/>
-      </w:pPr>
-      <w:r>
-        <w:t>RMB</w:t>
-      </w:r>
-      <w:r>
-        <w:tab/>
-        <w:t>= Will fire most Missile based weaponry.</w:t>
-      </w:r>
-    </w:p>
-    <w:p>
-      <w:pPr>
-        <w:spacing w:after="0"/>
-      </w:pPr>
-      <w:r>
-        <w:t>MMB</w:t>
-      </w:r>
-      <w:r>
-        <w:tab/>
-        <w:t>= Nothing as of yet, possibly activate or de-activate the Cloak?</w:t>
-      </w:r>
-      <w:r>
-        <w:t xml:space="preserve"> &amp; Raise or Lower shields.</w:t>
-      </w:r>
-    </w:p>
-    <w:p>
-      <w:pPr>
-        <w:spacing w:after="0"/>
-      </w:pPr>
-      <w:r>
-        <w:t xml:space="preserve">MMB Roll = </w:t>
-      </w:r>
-      <w:r>
-        <w:t>Moves the camera closer to or further from the ship.</w:t>
-      </w:r>
-    </w:p>
-    <w:p>
-      <w:pPr>
-        <w:spacing w:after="0"/>
-      </w:pPr>
-      <w:r>
-        <w:t>T</w:t>
-      </w:r>
-      <w:r>
-        <w:tab/>
-        <w:t>= Turrets focus on direction of targeting reticule, or Fire freely.</w:t>
+      <w:bookmarkEnd w:id="10"/>
+    </w:p>
+    <w:p>
+      <w:pPr>
+        <w:spacing w:after="0"/>
+      </w:pPr>
+    </w:p>
+    <w:p>
+      <w:pPr>
+        <w:spacing w:after="0"/>
+      </w:pPr>
+      <w:r>
+        <w:t>RTS CONTROLS</w:t>
+      </w:r>
+    </w:p>
+    <w:p>
+      <w:pPr>
+        <w:spacing w:after="0"/>
+      </w:pPr>
+      <w:r>
+        <w:t>TBA</w:t>
+      </w:r>
+    </w:p>
+    <w:p>
+      <w:pPr>
+        <w:spacing w:after="0"/>
+      </w:pPr>
+    </w:p>
+    <w:p>
+      <w:pPr>
+        <w:spacing w:after="0" w:line="240" w:lineRule="auto"/>
+      </w:pPr>
+      <w:r>
+        <w:br w:type="page"/>
       </w:r>
     </w:p>
     <w:p>
       <w:pPr>
         <w:pStyle w:val="Heading1"/>
       </w:pPr>
-      <w:bookmarkStart w:id="10" w:name="_Toc318142923"/>
+      <w:bookmarkStart w:id="11" w:name="_Toc329196365"/>
       <w:r>
         <w:lastRenderedPageBreak/>
         <w:t>Chapter 2</w:t>
@@ -4961,17 +4896,17 @@
       <w:r>
         <w:t>How to Play</w:t>
       </w:r>
-      <w:bookmarkEnd w:id="10"/>
+      <w:bookmarkEnd w:id="11"/>
     </w:p>
     <w:p>
       <w:pPr>
         <w:pStyle w:val="Heading2"/>
       </w:pPr>
-      <w:bookmarkStart w:id="11" w:name="_Toc318142924"/>
+      <w:bookmarkStart w:id="12" w:name="_Toc329196366"/>
       <w:r>
         <w:t>Your Ship, Your Baby</w:t>
       </w:r>
-      <w:bookmarkEnd w:id="11"/>
+      <w:bookmarkEnd w:id="12"/>
     </w:p>
     <w:p>
       <w:pPr>
@@ -4988,16 +4923,17 @@
       <w:r>
         <w:t xml:space="preserve"> the modules you equip it with</w:t>
       </w:r>
-      <w:proofErr w:type="gramStart"/>
-      <w:r>
-        <w:t xml:space="preserve">, </w:t>
-      </w:r>
-      <w:r>
-        <w:t xml:space="preserve"> hopefully</w:t>
-      </w:r>
-      <w:proofErr w:type="gramEnd"/>
-      <w:r>
-        <w:t xml:space="preserve"> no 2 ships will be exact.</w:t>
+      <w:r>
+        <w:t>, hopefully</w:t>
+      </w:r>
+      <w:r>
+        <w:t xml:space="preserve"> no 2 ships will be exact</w:t>
+      </w:r>
+      <w:r>
+        <w:t>ly the same (planning to release significant amounts of modules/content)</w:t>
+      </w:r>
+      <w:r>
+        <w:t>.</w:t>
       </w:r>
     </w:p>
     <w:p>
@@ -5022,21 +4958,21 @@
       <w:pPr>
         <w:pStyle w:val="Heading2"/>
       </w:pPr>
-      <w:bookmarkStart w:id="12" w:name="_Toc318142925"/>
+      <w:bookmarkStart w:id="13" w:name="_Toc329196367"/>
       <w:r>
         <w:t>Upgrading your Ship</w:t>
       </w:r>
-      <w:bookmarkEnd w:id="12"/>
+      <w:bookmarkEnd w:id="13"/>
     </w:p>
     <w:p>
       <w:pPr>
         <w:pStyle w:val="Heading3"/>
       </w:pPr>
-      <w:bookmarkStart w:id="13" w:name="_Toc318142926"/>
+      <w:bookmarkStart w:id="14" w:name="_Toc329196368"/>
       <w:r>
         <w:t>Ship Modules</w:t>
       </w:r>
-      <w:bookmarkEnd w:id="13"/>
+      <w:bookmarkEnd w:id="14"/>
     </w:p>
     <w:p>
       <w:pPr>
@@ -5090,11 +5026,11 @@
       <w:pPr>
         <w:pStyle w:val="Heading3"/>
       </w:pPr>
-      <w:bookmarkStart w:id="14" w:name="_Toc318142927"/>
+      <w:bookmarkStart w:id="15" w:name="_Toc329196369"/>
       <w:r>
         <w:t>Weapon Types</w:t>
       </w:r>
-      <w:bookmarkEnd w:id="14"/>
+      <w:bookmarkEnd w:id="15"/>
     </w:p>
     <w:p>
       <w:pPr>
@@ -5147,12 +5083,12 @@
       <w:pPr>
         <w:pStyle w:val="Heading3"/>
       </w:pPr>
-      <w:bookmarkStart w:id="15" w:name="_Toc318142928"/>
+      <w:bookmarkStart w:id="16" w:name="_Toc329196370"/>
       <w:r>
         <w:lastRenderedPageBreak/>
         <w:t>Defense Types</w:t>
       </w:r>
-      <w:bookmarkEnd w:id="15"/>
+      <w:bookmarkEnd w:id="16"/>
     </w:p>
     <w:p>
       <w:pPr>
@@ -5330,11 +5266,11 @@
       <w:pPr>
         <w:pStyle w:val="Heading3"/>
       </w:pPr>
-      <w:bookmarkStart w:id="16" w:name="_Toc318142929"/>
+      <w:bookmarkStart w:id="17" w:name="_Toc329196371"/>
       <w:r>
         <w:t>Reactors</w:t>
       </w:r>
-      <w:bookmarkEnd w:id="16"/>
+      <w:bookmarkEnd w:id="17"/>
     </w:p>
     <w:p>
       <w:pPr>
@@ -5374,11 +5310,11 @@
       <w:pPr>
         <w:pStyle w:val="Heading3"/>
       </w:pPr>
-      <w:bookmarkStart w:id="17" w:name="_Toc318142930"/>
+      <w:bookmarkStart w:id="18" w:name="_Toc329196372"/>
       <w:r>
         <w:t>Turrets</w:t>
       </w:r>
-      <w:bookmarkEnd w:id="17"/>
+      <w:bookmarkEnd w:id="18"/>
     </w:p>
     <w:p>
       <w:pPr>
@@ -5417,98 +5353,130 @@
       <w:pPr>
         <w:pStyle w:val="Heading2"/>
       </w:pPr>
-      <w:bookmarkStart w:id="18" w:name="_Toc318142931"/>
+      <w:bookmarkStart w:id="19" w:name="_Toc329196373"/>
       <w:r>
         <w:lastRenderedPageBreak/>
         <w:t>How to Score/Win</w:t>
       </w:r>
-      <w:bookmarkEnd w:id="18"/>
-    </w:p>
-    <w:p/>
-    <w:p>
-      <w:pPr>
-        <w:spacing w:after="0"/>
-      </w:pPr>
-      <w:r>
-        <w:t>Scoring is simple, as you go about blowing ships up in the arena; you get points for their destruction.  There is no winning per say, the aim of the game is to survive as long as possible and get the highest score.</w:t>
-      </w:r>
-    </w:p>
-    <w:p>
-      <w:pPr>
-        <w:spacing w:after="0"/>
-      </w:pPr>
-    </w:p>
-    <w:p>
-      <w:pPr>
-        <w:spacing w:after="0"/>
-      </w:pPr>
-      <w:r>
-        <w:t>In a multiplayer Game, Last ship surviving will be declared the winner.</w:t>
+      <w:bookmarkEnd w:id="19"/>
+    </w:p>
+    <w:p>
+      <w:pPr>
+        <w:spacing w:after="0"/>
+      </w:pPr>
+      <w:r>
+        <w:t xml:space="preserve">Scoring will be calculated via numerous factors such as whether or not you Command Ship </w:t>
+      </w:r>
+      <w:proofErr w:type="gramStart"/>
+      <w:r>
+        <w:t>is</w:t>
+      </w:r>
+      <w:proofErr w:type="gramEnd"/>
+      <w:r>
+        <w:t xml:space="preserve"> still alive, how many enemies the player has destroyed, possibly what and how many resources are still in the stockpile.</w:t>
+      </w:r>
+    </w:p>
+    <w:p>
+      <w:pPr>
+        <w:spacing w:after="0"/>
+      </w:pPr>
+    </w:p>
+    <w:p>
+      <w:pPr>
+        <w:spacing w:after="0"/>
+      </w:pPr>
+      <w:r>
+        <w:t>To win the player needs to achieve specific mission requirements or in multiplayer games, have the most amount of stockpiled resources/Destroy all opposition/ create a long lasting alliance/ etc…</w:t>
       </w:r>
     </w:p>
     <w:p>
       <w:pPr>
         <w:pStyle w:val="Heading2"/>
       </w:pPr>
-      <w:bookmarkStart w:id="19" w:name="_Toc318142932"/>
+      <w:bookmarkStart w:id="20" w:name="_Toc329196374"/>
       <w:r>
         <w:t>Collecting Objects</w:t>
       </w:r>
-      <w:bookmarkEnd w:id="19"/>
-    </w:p>
-    <w:p>
-      <w:pPr>
-        <w:spacing w:after="0"/>
-      </w:pPr>
-    </w:p>
-    <w:p>
-      <w:pPr>
-        <w:spacing w:after="0"/>
-      </w:pPr>
-      <w:r>
-        <w:t>Objects may be bought from the shop or given as rewards from some arena matches. Your collection of objects will be stored on the space station in the ‘Garage’ screen.</w:t>
-      </w:r>
-    </w:p>
-    <w:p>
-      <w:pPr>
-        <w:spacing w:after="0"/>
-      </w:pPr>
-    </w:p>
-    <w:p>
-      <w:pPr>
-        <w:spacing w:after="0"/>
-      </w:pPr>
-      <w:r>
-        <w:t xml:space="preserve">Some objects may have no actual in game point and </w:t>
-      </w:r>
-      <w:r>
-        <w:t xml:space="preserve">be used more as vendor trash and provide an income of </w:t>
-      </w:r>
-      <w:r>
-        <w:t>credits.</w:t>
+      <w:bookmarkEnd w:id="20"/>
+    </w:p>
+    <w:p>
+      <w:pPr>
+        <w:spacing w:after="0"/>
+      </w:pPr>
+      <w:r>
+        <w:t>There may be neutral space stations the player’s ships can dock with and purchase items that may reveal new technology to research, items that upgrade the player’s global army or a selection of ships, or various other buffs.</w:t>
+      </w:r>
+    </w:p>
+    <w:p>
+      <w:pPr>
+        <w:spacing w:after="0"/>
+      </w:pPr>
+    </w:p>
+    <w:p>
+      <w:pPr>
+        <w:spacing w:after="0"/>
+      </w:pPr>
+      <w:r>
+        <w:t>Alternatively the player may be able to capture or even destroy these neutral stations.</w:t>
       </w:r>
     </w:p>
     <w:p>
       <w:pPr>
         <w:pStyle w:val="Heading2"/>
       </w:pPr>
-      <w:bookmarkStart w:id="20" w:name="_Toc318142933"/>
+      <w:bookmarkStart w:id="21" w:name="_Toc329196375"/>
       <w:r>
         <w:t>Game Over</w:t>
       </w:r>
-      <w:bookmarkEnd w:id="20"/>
-    </w:p>
-    <w:p>
-      <w:pPr>
-        <w:spacing w:after="0"/>
-      </w:pPr>
-    </w:p>
-    <w:p>
-      <w:pPr>
-        <w:spacing w:after="0"/>
-      </w:pPr>
-      <w:r>
-        <w:t>Death occurs when your ship hull is breached. Too much damage will cause your health bar to be depleted and your hull to be breached.</w:t>
+      <w:bookmarkEnd w:id="21"/>
+    </w:p>
+    <w:p>
+      <w:pPr>
+        <w:spacing w:after="0"/>
+      </w:pPr>
+    </w:p>
+    <w:p>
+      <w:pPr>
+        <w:spacing w:after="0"/>
+      </w:pPr>
+      <w:r>
+        <w:t xml:space="preserve">Death occurs when </w:t>
+      </w:r>
+      <w:r>
+        <w:t>the player has lost all his ships, often this will include the players Command Ship</w:t>
+      </w:r>
+      <w:r>
+        <w:t xml:space="preserve">. Too much damage will cause </w:t>
+      </w:r>
+      <w:r>
+        <w:t>the players ships health</w:t>
+      </w:r>
+      <w:r>
+        <w:t xml:space="preserve"> bar</w:t>
+      </w:r>
+      <w:r>
+        <w:t>s</w:t>
+      </w:r>
+      <w:r>
+        <w:t xml:space="preserve"> to be depleted and </w:t>
+      </w:r>
+      <w:r>
+        <w:t>their</w:t>
+      </w:r>
+      <w:r>
+        <w:t xml:space="preserve"> hull</w:t>
+      </w:r>
+      <w:r>
+        <w:t>s</w:t>
+      </w:r>
+      <w:r>
+        <w:t xml:space="preserve"> to be breached</w:t>
+      </w:r>
+      <w:r>
+        <w:t xml:space="preserve"> and explode/be destroyed</w:t>
+      </w:r>
+      <w:r>
+        <w:t>.</w:t>
       </w:r>
     </w:p>
     <w:p>
@@ -5541,20 +5509,41 @@
         <w:spacing w:after="0"/>
       </w:pPr>
       <w:r>
-        <w:t>You lose said match when your ship explodes.</w:t>
-      </w:r>
-    </w:p>
-    <w:p>
-      <w:pPr>
-        <w:spacing w:after="0"/>
-      </w:pPr>
-    </w:p>
-    <w:p>
-      <w:pPr>
-        <w:spacing w:after="0"/>
-      </w:pPr>
-      <w:r>
-        <w:t>The player will then be returned to his ‘Central HUB’, to either rebuild another ship (If the player’s funds permit), or select the forfeit button to submit their score and prepare to play a new game.</w:t>
+        <w:t xml:space="preserve">You </w:t>
+      </w:r>
+      <w:r>
+        <w:t xml:space="preserve">may </w:t>
+      </w:r>
+      <w:r>
+        <w:t xml:space="preserve">lose said match when your </w:t>
+      </w:r>
+      <w:r>
+        <w:t>Command S</w:t>
+      </w:r>
+      <w:r>
+        <w:t>hip explodes.</w:t>
+      </w:r>
+      <w:r>
+        <w:t xml:space="preserve"> (Depending on the objectives).</w:t>
+      </w:r>
+    </w:p>
+    <w:p>
+      <w:pPr>
+        <w:spacing w:after="0"/>
+      </w:pPr>
+    </w:p>
+    <w:p>
+      <w:pPr>
+        <w:spacing w:after="0"/>
+      </w:pPr>
+      <w:r>
+        <w:t>The player will then be returned to his ‘Central HUB’, to either rebuild another ship (If the player’s funds</w:t>
+      </w:r>
+      <w:r>
+        <w:t>/points</w:t>
+      </w:r>
+      <w:r>
+        <w:t xml:space="preserve"> permit), or select the forfeit button to submit their score and prepare to play a new game.</w:t>
       </w:r>
     </w:p>
     <w:p>
@@ -5593,7 +5582,7 @@
       <w:pPr>
         <w:pStyle w:val="Heading1"/>
       </w:pPr>
-      <w:bookmarkStart w:id="21" w:name="_Toc318142934"/>
+      <w:bookmarkStart w:id="22" w:name="_Toc329196376"/>
       <w:r>
         <w:lastRenderedPageBreak/>
         <w:t>Chapter 3</w:t>
@@ -5610,17 +5599,17 @@
       <w:r>
         <w:t>Environment Interaction</w:t>
       </w:r>
-      <w:bookmarkEnd w:id="21"/>
+      <w:bookmarkEnd w:id="22"/>
     </w:p>
     <w:p>
       <w:pPr>
         <w:pStyle w:val="Heading2"/>
       </w:pPr>
-      <w:bookmarkStart w:id="22" w:name="_Toc318142935"/>
+      <w:bookmarkStart w:id="23" w:name="_Toc329196377"/>
       <w:r>
         <w:t>Asteroids’!</w:t>
       </w:r>
-      <w:bookmarkEnd w:id="22"/>
+      <w:bookmarkEnd w:id="23"/>
     </w:p>
     <w:p>
       <w:pPr>
@@ -5669,11 +5658,11 @@
       <w:pPr>
         <w:pStyle w:val="Heading2"/>
       </w:pPr>
-      <w:bookmarkStart w:id="23" w:name="_Toc318142936"/>
+      <w:bookmarkStart w:id="24" w:name="_Toc329196378"/>
       <w:r>
         <w:t>Incoming Ship!</w:t>
       </w:r>
-      <w:bookmarkEnd w:id="23"/>
+      <w:bookmarkEnd w:id="24"/>
     </w:p>
     <w:p>
       <w:pPr>
@@ -5716,41 +5705,29 @@
       <w:pPr>
         <w:pStyle w:val="Heading2"/>
       </w:pPr>
-      <w:bookmarkStart w:id="24" w:name="_Toc318142937"/>
+      <w:bookmarkStart w:id="25" w:name="_Toc329196379"/>
       <w:r>
         <w:t>Other</w:t>
       </w:r>
-      <w:bookmarkEnd w:id="24"/>
-    </w:p>
-    <w:p>
-      <w:pPr>
-        <w:spacing w:after="0"/>
-      </w:pPr>
-    </w:p>
-    <w:p>
-      <w:pPr>
-        <w:spacing w:after="0"/>
-      </w:pPr>
-      <w:r>
-        <w:t>Other things one could bump into are #### insert other things, power</w:t>
-      </w:r>
-      <w:r>
-        <w:t>-</w:t>
-      </w:r>
-      <w:r>
-        <w:t xml:space="preserve">ups? </w:t>
-      </w:r>
+      <w:bookmarkEnd w:id="25"/>
+    </w:p>
+    <w:p>
+      <w:pPr>
+        <w:spacing w:after="0"/>
+      </w:pPr>
+    </w:p>
+    <w:p>
+      <w:pPr>
+        <w:spacing w:after="0"/>
+      </w:pPr>
       <w:proofErr w:type="gramStart"/>
       <w:r>
-        <w:t>Etc?</w:t>
+        <w:t>Other things</w:t>
+      </w:r>
+      <w:r>
+        <w:t>?</w:t>
       </w:r>
       <w:proofErr w:type="gramEnd"/>
-      <w:r>
-        <w:t xml:space="preserve"> </w:t>
-      </w:r>
-      <w:r>
-        <w:t>#####</w:t>
-      </w:r>
     </w:p>
     <w:p>
       <w:pPr>
@@ -5769,7 +5746,7 @@
       <w:pPr>
         <w:pStyle w:val="Heading1"/>
       </w:pPr>
-      <w:bookmarkStart w:id="25" w:name="_Toc318142938"/>
+      <w:bookmarkStart w:id="26" w:name="_Toc329196380"/>
       <w:r>
         <w:lastRenderedPageBreak/>
         <w:t>Chapter 4</w:t>
@@ -5786,68 +5763,42 @@
       <w:r>
         <w:t>Button &amp; Function Layout</w:t>
       </w:r>
-      <w:bookmarkEnd w:id="25"/>
+      <w:bookmarkEnd w:id="26"/>
     </w:p>
     <w:p>
       <w:pPr>
         <w:pStyle w:val="Heading2"/>
       </w:pPr>
-      <w:bookmarkStart w:id="26" w:name="_Toc318142939"/>
+      <w:bookmarkStart w:id="27" w:name="_Toc329196381"/>
       <w:r>
         <w:t>Moving &amp; Shooting</w:t>
       </w:r>
-      <w:bookmarkEnd w:id="26"/>
-    </w:p>
-    <w:p>
-      <w:pPr>
-        <w:spacing w:after="0"/>
-      </w:pPr>
-    </w:p>
-    <w:p>
-      <w:pPr>
-        <w:spacing w:after="0"/>
-      </w:pPr>
-      <w:r>
-        <w:t>Moving is handled via keyboard; one can roll the ship, strafe, turn the ship, pitch the ship forward or backward and use the engines to thrust throughout the 3D space.</w:t>
-      </w:r>
-    </w:p>
-    <w:p>
-      <w:pPr>
-        <w:spacing w:after="0"/>
-      </w:pPr>
-    </w:p>
-    <w:p>
-      <w:pPr>
-        <w:spacing w:after="0"/>
-      </w:pPr>
-      <w:r>
-        <w:t>Shooting is a little more complex, simply clicking the left mouse button will fire the ships lasers and cannons in the direction of the targeting reticule, Some weapons’ may have limitations on their firing arc based on their location on the ship.</w:t>
-      </w:r>
-    </w:p>
-    <w:p>
-      <w:pPr>
-        <w:spacing w:after="0"/>
-      </w:pPr>
-    </w:p>
-    <w:p>
-      <w:pPr>
-        <w:spacing w:after="0"/>
-      </w:pPr>
-      <w:r>
-        <w:t>Other firing methods may be used via right click, which include missiles and missile based ordinance.</w:t>
-      </w:r>
-    </w:p>
-    <w:p>
-      <w:pPr>
-        <w:spacing w:after="0"/>
-      </w:pPr>
-    </w:p>
-    <w:p>
-      <w:pPr>
-        <w:spacing w:after="0"/>
-      </w:pPr>
-      <w:r>
-        <w:t>Turrets may be attached to hard points on ships, that provide a greater firing arc and may be toggled to fire towards the players targeting reticule via ‘T’ or fire freely at enemy targets in range..</w:t>
+      <w:bookmarkEnd w:id="27"/>
+    </w:p>
+    <w:p>
+      <w:pPr>
+        <w:spacing w:after="0"/>
+      </w:pPr>
+    </w:p>
+    <w:p>
+      <w:pPr>
+        <w:spacing w:after="0"/>
+      </w:pPr>
+      <w:r>
+        <w:t>The player may select his ships then click on the enemy or object in question to attack, sending his ships to fire on the object.</w:t>
+      </w:r>
+    </w:p>
+    <w:p>
+      <w:pPr>
+        <w:spacing w:after="0"/>
+      </w:pPr>
+    </w:p>
+    <w:p>
+      <w:pPr>
+        <w:spacing w:after="0"/>
+      </w:pPr>
+      <w:r>
+        <w:t>If the space is empty, the selected ships will often simply travel to that location.</w:t>
       </w:r>
     </w:p>
     <w:p>
@@ -5859,11 +5810,11 @@
       <w:pPr>
         <w:pStyle w:val="Heading2"/>
       </w:pPr>
-      <w:bookmarkStart w:id="27" w:name="_Toc318142940"/>
+      <w:bookmarkStart w:id="28" w:name="_Toc329196382"/>
       <w:r>
         <w:t>Special Actions/Weapons’</w:t>
       </w:r>
-      <w:bookmarkEnd w:id="27"/>
+      <w:bookmarkEnd w:id="28"/>
     </w:p>
     <w:p>
       <w:pPr>
@@ -5895,7 +5846,13 @@
       </w:r>
       <w:proofErr w:type="spellEnd"/>
       <w:r>
-        <w:t xml:space="preserve"> corrosive missiles, plasma warheads, standard missile, etc…), Supercharge lasers and hold for fire, other sexy stuff.</w:t>
+        <w:t xml:space="preserve"> corrosive missiles, plasma warheads, standard missile, etc…), Supercharge lasers and hold for fire, other sexy stuff</w:t>
+      </w:r>
+      <w:r>
+        <w:t>?</w:t>
+      </w:r>
+      <w:r>
+        <w:t>.</w:t>
       </w:r>
     </w:p>
     <w:p>
@@ -5915,7 +5872,7 @@
       <w:pPr>
         <w:pStyle w:val="Heading1"/>
       </w:pPr>
-      <w:bookmarkStart w:id="28" w:name="_Toc318142941"/>
+      <w:bookmarkStart w:id="29" w:name="_Toc329196383"/>
       <w:r>
         <w:lastRenderedPageBreak/>
         <w:t>Chapter 5</w:t>
@@ -5930,31 +5887,52 @@
         <w:t xml:space="preserve"> </w:t>
       </w:r>
       <w:r>
-        <w:t>Managing Your Career</w:t>
-      </w:r>
-      <w:bookmarkEnd w:id="28"/>
+        <w:t xml:space="preserve">Managing Your </w:t>
+      </w:r>
+      <w:r>
+        <w:t>Campaign</w:t>
+      </w:r>
+      <w:bookmarkEnd w:id="29"/>
     </w:p>
     <w:p>
       <w:pPr>
         <w:pStyle w:val="Heading2"/>
       </w:pPr>
-      <w:bookmarkStart w:id="29" w:name="_Toc318142942"/>
+      <w:bookmarkStart w:id="30" w:name="_Toc329196384"/>
       <w:r>
         <w:t>Space Station</w:t>
       </w:r>
-      <w:bookmarkEnd w:id="29"/>
-    </w:p>
-    <w:p>
-      <w:pPr>
-        <w:spacing w:after="0"/>
-      </w:pPr>
-    </w:p>
-    <w:p>
-      <w:pPr>
-        <w:spacing w:after="0"/>
-      </w:pPr>
-      <w:r>
-        <w:t xml:space="preserve">This will be the main HUB for the player. Here there will be options to Save, Load the game state. Select what matches to participate in next and navigate to and from the Garage, Shop and exit </w:t>
+      <w:bookmarkEnd w:id="30"/>
+    </w:p>
+    <w:p>
+      <w:pPr>
+        <w:spacing w:after="0"/>
+      </w:pPr>
+    </w:p>
+    <w:p>
+      <w:pPr>
+        <w:spacing w:after="0"/>
+      </w:pPr>
+      <w:r>
+        <w:t xml:space="preserve">This will be the main HUB for the player. Here there will be options to Save, Load the game state. Select what matches to participate in next and navigate to and from the </w:t>
+      </w:r>
+      <w:r>
+        <w:t>Command Ship</w:t>
+      </w:r>
+      <w:r>
+        <w:t xml:space="preserve">, </w:t>
+      </w:r>
+      <w:r>
+        <w:t>Global Relations</w:t>
+      </w:r>
+      <w:r>
+        <w:t xml:space="preserve"> and </w:t>
+      </w:r>
+      <w:r>
+        <w:t>E</w:t>
+      </w:r>
+      <w:r>
+        <w:t xml:space="preserve">xit </w:t>
       </w:r>
       <w:r>
         <w:t xml:space="preserve">(Quit) to the game Main Menu or submit ones score to the in game highs scores table. </w:t>
@@ -5982,11 +5960,11 @@
       <w:pPr>
         <w:pStyle w:val="Heading2"/>
       </w:pPr>
-      <w:bookmarkStart w:id="30" w:name="_Toc318142943"/>
-      <w:r>
-        <w:t>Shop</w:t>
-      </w:r>
-      <w:bookmarkEnd w:id="30"/>
+      <w:bookmarkStart w:id="31" w:name="_Toc329196385"/>
+      <w:r>
+        <w:t>Global Relations</w:t>
+      </w:r>
+      <w:bookmarkEnd w:id="31"/>
     </w:p>
     <w:p>
       <w:pPr>
@@ -6000,6 +5978,9 @@
       <w:r>
         <w:t>This will be the location that the player can buy and sell objects, ship parts, weapons’, amours’ and various other found treasures!</w:t>
       </w:r>
+      <w:r>
+        <w:t xml:space="preserve"> And trade with factions that may or may not be friendly with the player based on his actions within the game world during the campaign.</w:t>
+      </w:r>
     </w:p>
     <w:p>
       <w:pPr>
@@ -6023,11 +6004,11 @@
       <w:pPr>
         <w:pStyle w:val="Heading2"/>
       </w:pPr>
-      <w:bookmarkStart w:id="31" w:name="_Toc318142944"/>
-      <w:r>
-        <w:t>Garage</w:t>
-      </w:r>
-      <w:bookmarkEnd w:id="31"/>
+      <w:bookmarkStart w:id="32" w:name="_Toc329196386"/>
+      <w:r>
+        <w:t>Command Ship</w:t>
+      </w:r>
+      <w:bookmarkEnd w:id="32"/>
     </w:p>
     <w:p>
       <w:pPr>
@@ -6072,7 +6053,7 @@
       <w:pPr>
         <w:pStyle w:val="Heading1"/>
       </w:pPr>
-      <w:bookmarkStart w:id="32" w:name="_Toc318142945"/>
+      <w:bookmarkStart w:id="33" w:name="_Toc329196387"/>
       <w:r>
         <w:lastRenderedPageBreak/>
         <w:t>Chapter 6 –</w:t>
@@ -6083,17 +6064,17 @@
       <w:r>
         <w:t>Misc</w:t>
       </w:r>
-      <w:bookmarkEnd w:id="32"/>
+      <w:bookmarkEnd w:id="33"/>
     </w:p>
     <w:p>
       <w:pPr>
         <w:pStyle w:val="Heading2"/>
       </w:pPr>
-      <w:bookmarkStart w:id="33" w:name="_Toc318142946"/>
+      <w:bookmarkStart w:id="34" w:name="_Toc329196388"/>
       <w:r>
         <w:t>Random Ramblings</w:t>
       </w:r>
-      <w:bookmarkEnd w:id="33"/>
+      <w:bookmarkEnd w:id="34"/>
     </w:p>
     <w:p>
       <w:pPr>
@@ -6154,6 +6135,11 @@
       <w:pPr>
         <w:spacing w:after="0"/>
       </w:pPr>
+    </w:p>
+    <w:p>
+      <w:pPr>
+        <w:spacing w:after="0"/>
+      </w:pPr>
       <w:r>
         <w:rPr>
           <w:i/>
@@ -6217,6 +6203,12 @@
       </w:r>
       <w:r>
         <w:rPr>
+          <w:i/>
+        </w:rPr>
+        <w:tab/>
+      </w:r>
+      <w:r>
+        <w:rPr>
           <w:b/>
           <w:i/>
         </w:rPr>
@@ -6238,6 +6230,9 @@
         <w:t>Fighter</w:t>
       </w:r>
       <w:r>
+        <w:t>/Drone</w:t>
+      </w:r>
+      <w:r>
         <w:tab/>
       </w:r>
       <w:r>
@@ -6262,6 +6257,35 @@
       </w:r>
       <w:r>
         <w:tab/>
+      </w:r>
+      <w:r>
+        <w:t>Frigate</w:t>
+      </w:r>
+      <w:r>
+        <w:tab/>
+      </w:r>
+      <w:r>
+        <w:tab/>
+      </w:r>
+      <w:r>
+        <w:tab/>
+      </w:r>
+      <w:r>
+        <w:tab/>
+        <w:t>Hit/Run Tactics (Ship not Fighter)</w:t>
+      </w:r>
+    </w:p>
+    <w:p>
+      <w:pPr>
+        <w:spacing w:after="0"/>
+      </w:pPr>
+      <w:r>
+        <w:t>Medium</w:t>
+      </w:r>
+      <w:r>
+        <w:tab/>
+      </w:r>
+      <w:r>
         <w:t>Destroyer</w:t>
       </w:r>
       <w:r>
@@ -6271,7 +6295,13 @@
         <w:tab/>
       </w:r>
       <w:r>
-        <w:t>Slightly Bigger then Fighters</w:t>
+        <w:tab/>
+      </w:r>
+      <w:r>
+        <w:t>Support Roles</w:t>
+      </w:r>
+      <w:r>
+        <w:tab/>
       </w:r>
     </w:p>
     <w:p>
@@ -6283,7 +6313,9 @@
       </w:r>
       <w:r>
         <w:tab/>
-        <w:t>Carrier</w:t>
+      </w:r>
+      <w:r>
+        <w:t>Cruiser</w:t>
       </w:r>
       <w:r>
         <w:tab/>
@@ -6295,7 +6327,15 @@
         <w:tab/>
       </w:r>
       <w:r>
-        <w:t>can hold 4 Fighters</w:t>
+        <w:tab/>
+      </w:r>
+      <w:proofErr w:type="gramStart"/>
+      <w:r>
+        <w:t>Mid</w:t>
+      </w:r>
+      <w:proofErr w:type="gramEnd"/>
+      <w:r>
+        <w:t xml:space="preserve"> Capabilities Ship</w:t>
       </w:r>
     </w:p>
     <w:p>
@@ -6304,33 +6344,6 @@
       </w:pPr>
       <w:r>
         <w:t>Large</w:t>
-      </w:r>
-      <w:r>
-        <w:tab/>
-      </w:r>
-      <w:r>
-        <w:tab/>
-        <w:t>Cruiser</w:t>
-      </w:r>
-      <w:r>
-        <w:tab/>
-      </w:r>
-      <w:r>
-        <w:tab/>
-      </w:r>
-      <w:r>
-        <w:tab/>
-      </w:r>
-      <w:r>
-        <w:t>can hold 2 Carriers or 3 Destroyers or 6 Fighters</w:t>
-      </w:r>
-    </w:p>
-    <w:p>
-      <w:pPr>
-        <w:spacing w:after="0"/>
-      </w:pPr>
-      <w:r>
-        <w:t>Huge</w:t>
       </w:r>
       <w:r>
         <w:tab/>
@@ -6346,7 +6359,58 @@
         <w:tab/>
       </w:r>
       <w:r>
-        <w:t>can hold 4 Carriers or 9 Destroyers or 20 Fighters</w:t>
+        <w:tab/>
+        <w:t>Human Front Line Battle Ship</w:t>
+      </w:r>
+    </w:p>
+    <w:p>
+      <w:pPr>
+        <w:spacing w:after="0"/>
+      </w:pPr>
+      <w:r>
+        <w:t>Large</w:t>
+      </w:r>
+      <w:r>
+        <w:tab/>
+      </w:r>
+      <w:r>
+        <w:tab/>
+        <w:t>Battle Cruiser</w:t>
+      </w:r>
+      <w:r>
+        <w:tab/>
+      </w:r>
+      <w:r>
+        <w:tab/>
+      </w:r>
+      <w:r>
+        <w:tab/>
+        <w:t>Droid Front Line Battle Ship</w:t>
+      </w:r>
+    </w:p>
+    <w:p>
+      <w:pPr>
+        <w:spacing w:after="0"/>
+      </w:pPr>
+      <w:r>
+        <w:t>Huge</w:t>
+      </w:r>
+      <w:r>
+        <w:tab/>
+      </w:r>
+      <w:r>
+        <w:tab/>
+        <w:t>Command Ship</w:t>
+      </w:r>
+      <w:r>
+        <w:tab/>
+      </w:r>
+      <w:r>
+        <w:tab/>
+      </w:r>
+      <w:r>
+        <w:tab/>
+        <w:t>Only One, Unique, Players Base of Operations</w:t>
       </w:r>
     </w:p>
     <w:p>
@@ -6367,20 +6431,64 @@
         <w:tab/>
       </w:r>
       <w:r>
-        <w:t>can hold 1 Cruiser and is Massive!</w:t>
-      </w:r>
-    </w:p>
-    <w:p>
-      <w:pPr>
-        <w:spacing w:after="0"/>
-      </w:pPr>
+        <w:tab/>
+        <w:t>Incredibly Expensive, Powerful Units</w:t>
+      </w:r>
+    </w:p>
+    <w:p>
+      <w:pPr>
+        <w:spacing w:after="0"/>
+      </w:pPr>
+    </w:p>
+    <w:p>
+      <w:pPr>
+        <w:spacing w:after="0"/>
+      </w:pPr>
+    </w:p>
+    <w:p>
+      <w:pPr>
+        <w:spacing w:after="0"/>
+      </w:pPr>
+      <w:r>
+        <w:t>Ideas –</w:t>
+      </w:r>
+    </w:p>
+    <w:p>
+      <w:pPr>
+        <w:spacing w:after="0"/>
+      </w:pPr>
+      <w:r>
+        <w:t>Human Dreadnaught does something?</w:t>
+      </w:r>
+    </w:p>
+    <w:p>
+      <w:pPr>
+        <w:spacing w:after="0"/>
+      </w:pPr>
+      <w:r>
+        <w:t>Droid Dreadnaught can have the Command Ship Dock and it transforms into something awesome?</w:t>
+      </w:r>
+    </w:p>
+    <w:p>
+      <w:pPr>
+        <w:spacing w:after="0"/>
+      </w:pPr>
+    </w:p>
+    <w:p>
+      <w:pPr>
+        <w:spacing w:after="0" w:line="240" w:lineRule="auto"/>
+      </w:pPr>
+      <w:r>
+        <w:br w:type="page"/>
+      </w:r>
     </w:p>
     <w:p>
       <w:pPr>
         <w:pStyle w:val="Heading1"/>
       </w:pPr>
-      <w:bookmarkStart w:id="34" w:name="_Toc318142947"/>
-      <w:r>
+      <w:bookmarkStart w:id="35" w:name="_Toc329196389"/>
+      <w:r>
+        <w:lastRenderedPageBreak/>
         <w:t xml:space="preserve">Chapter </w:t>
       </w:r>
       <w:r>
@@ -6396,20 +6504,34 @@
         <w:t xml:space="preserve"> </w:t>
       </w:r>
       <w:r>
+        <w:t xml:space="preserve">Projected </w:t>
+      </w:r>
+      <w:r>
         <w:t>Development Timeline</w:t>
       </w:r>
-      <w:bookmarkEnd w:id="34"/>
+      <w:bookmarkEnd w:id="35"/>
     </w:p>
     <w:p>
       <w:pPr>
         <w:pStyle w:val="Heading2"/>
       </w:pPr>
-      <w:bookmarkStart w:id="35" w:name="_Toc318142948"/>
+      <w:bookmarkStart w:id="36" w:name="_Toc329196390"/>
       <w:proofErr w:type="gramStart"/>
       <w:r>
-        <w:t>Step 1 – Moving Boxes?</w:t>
-      </w:r>
-      <w:bookmarkEnd w:id="35"/>
+        <w:t xml:space="preserve">Step </w:t>
+      </w:r>
+      <w:r>
+        <w:t>?</w:t>
+      </w:r>
+      <w:proofErr w:type="gramEnd"/>
+      <w:r>
+        <w:t xml:space="preserve"> </w:t>
+      </w:r>
+      <w:proofErr w:type="gramStart"/>
+      <w:r>
+        <w:t>–?</w:t>
+      </w:r>
+      <w:bookmarkEnd w:id="36"/>
       <w:proofErr w:type="gramEnd"/>
     </w:p>
     <w:p>
@@ -6428,33 +6550,77 @@
         <w:rPr>
           <w:i/>
         </w:rPr>
-        <w:t>Control</w:t>
-      </w:r>
-      <w:r>
+        <w:t>???</w:t>
+      </w:r>
+    </w:p>
+    <w:p>
+      <w:pPr>
+        <w:spacing w:after="0"/>
+      </w:pPr>
+      <w:r>
+        <w:t>???</w:t>
+      </w:r>
+    </w:p>
+    <w:p>
+      <w:pPr>
+        <w:spacing w:after="0"/>
+      </w:pPr>
+      <w:proofErr w:type="gramStart"/>
+      <w:r>
+        <w:t>(MOAR!)</w:t>
+      </w:r>
+      <w:proofErr w:type="gramEnd"/>
+    </w:p>
+    <w:p>
+      <w:pPr>
+        <w:spacing w:after="0"/>
+      </w:pPr>
+    </w:p>
+    <w:p>
+      <w:pPr>
+        <w:pStyle w:val="Heading2"/>
+      </w:pPr>
+      <w:bookmarkStart w:id="37" w:name="_Toc329196391"/>
+      <w:proofErr w:type="gramStart"/>
+      <w:r>
+        <w:t>Step ?</w:t>
+      </w:r>
+      <w:proofErr w:type="gramEnd"/>
+      <w:r>
+        <w:t xml:space="preserve"> </w:t>
+      </w:r>
+      <w:proofErr w:type="gramStart"/>
+      <w:r>
+        <w:t>–?</w:t>
+      </w:r>
+      <w:bookmarkEnd w:id="37"/>
+      <w:proofErr w:type="gramEnd"/>
+    </w:p>
+    <w:p>
+      <w:pPr>
+        <w:spacing w:after="0"/>
+      </w:pPr>
+    </w:p>
+    <w:p>
+      <w:pPr>
+        <w:spacing w:after="0"/>
         <w:rPr>
           <w:i/>
         </w:rPr>
-        <w:t xml:space="preserve"> Scheme and Camera </w:t>
-      </w:r>
+      </w:pPr>
       <w:r>
         <w:rPr>
           <w:i/>
         </w:rPr>
-        <w:t>positioning</w:t>
-      </w:r>
-      <w:r>
-        <w:rPr>
-          <w:i/>
-        </w:rPr>
-        <w:t>.</w:t>
-      </w:r>
-    </w:p>
-    <w:p>
-      <w:pPr>
-        <w:spacing w:after="0"/>
-      </w:pPr>
-      <w:r>
-        <w:t>Block or rectangle that utilizes desired control scheme and has a chase cam attached.</w:t>
+        <w:t>???</w:t>
+      </w:r>
+    </w:p>
+    <w:p>
+      <w:pPr>
+        <w:spacing w:after="0"/>
+      </w:pPr>
+      <w:r>
+        <w:t>???</w:t>
       </w:r>
     </w:p>
     <w:p>
@@ -6464,92 +6630,6 @@
       <w:proofErr w:type="gramStart"/>
       <w:r>
         <w:t>(MOAR!)</w:t>
-      </w:r>
-      <w:proofErr w:type="gramEnd"/>
-    </w:p>
-    <w:p>
-      <w:pPr>
-        <w:spacing w:after="0"/>
-      </w:pPr>
-    </w:p>
-    <w:p>
-      <w:pPr>
-        <w:pStyle w:val="Heading2"/>
-      </w:pPr>
-      <w:bookmarkStart w:id="36" w:name="_Toc318142949"/>
-      <w:r>
-        <w:t xml:space="preserve">Step 2 – </w:t>
-      </w:r>
-      <w:r>
-        <w:t>Incoming FIRE Captain</w:t>
-      </w:r>
-      <w:r>
-        <w:t>!</w:t>
-      </w:r>
-      <w:bookmarkEnd w:id="36"/>
-    </w:p>
-    <w:p>
-      <w:pPr>
-        <w:spacing w:after="0"/>
-      </w:pPr>
-    </w:p>
-    <w:p>
-      <w:pPr>
-        <w:spacing w:after="0"/>
-      </w:pPr>
-      <w:proofErr w:type="gramStart"/>
-      <w:r>
-        <w:rPr>
-          <w:i/>
-        </w:rPr>
-        <w:t>Objects</w:t>
-      </w:r>
-      <w:r>
-        <w:rPr>
-          <w:i/>
-        </w:rPr>
-        <w:t xml:space="preserve"> </w:t>
-      </w:r>
-      <w:r>
-        <w:rPr>
-          <w:i/>
-        </w:rPr>
-        <w:t>firing at</w:t>
-      </w:r>
-      <w:r>
-        <w:rPr>
-          <w:i/>
-        </w:rPr>
-        <w:t xml:space="preserve"> </w:t>
-      </w:r>
-      <w:r>
-        <w:rPr>
-          <w:i/>
-        </w:rPr>
-        <w:t>each other.</w:t>
-      </w:r>
-      <w:proofErr w:type="gramEnd"/>
-    </w:p>
-    <w:p>
-      <w:pPr>
-        <w:spacing w:after="0"/>
-      </w:pPr>
-      <w:proofErr w:type="gramStart"/>
-      <w:r>
-        <w:t>Previous rectangle able to fire Spheres (Cannon Fire) and Cylinders (Laser Fire).</w:t>
-      </w:r>
-      <w:proofErr w:type="gramEnd"/>
-      <w:r>
-        <w:t xml:space="preserve"> </w:t>
-      </w:r>
-    </w:p>
-    <w:p>
-      <w:pPr>
-        <w:spacing w:after="0"/>
-      </w:pPr>
-      <w:proofErr w:type="gramStart"/>
-      <w:r>
-        <w:t>Able to erect a shield as a barrier via MMB.</w:t>
       </w:r>
       <w:proofErr w:type="gramEnd"/>
     </w:p>
@@ -6565,59 +6645,58 @@
       <w:pPr>
         <w:pStyle w:val="Heading2"/>
       </w:pPr>
-      <w:bookmarkStart w:id="37" w:name="_Toc318142950"/>
-      <w:r>
-        <w:t>Step 3 – That’s G.U.I!</w:t>
-      </w:r>
-      <w:bookmarkEnd w:id="37"/>
-    </w:p>
-    <w:p>
-      <w:pPr>
-        <w:spacing w:after="0"/>
-      </w:pPr>
-    </w:p>
-    <w:p>
-      <w:pPr>
-        <w:spacing w:after="0"/>
-      </w:pPr>
-      <w:r>
+      <w:bookmarkStart w:id="38" w:name="_Toc329196392"/>
+      <w:proofErr w:type="gramStart"/>
+      <w:r>
+        <w:t>Step ?</w:t>
+      </w:r>
+      <w:proofErr w:type="gramEnd"/>
+      <w:r>
+        <w:t xml:space="preserve"> </w:t>
+      </w:r>
+      <w:proofErr w:type="gramStart"/>
+      <w:r>
+        <w:t>–?</w:t>
+      </w:r>
+      <w:bookmarkEnd w:id="38"/>
+      <w:proofErr w:type="gramEnd"/>
+    </w:p>
+    <w:p>
+      <w:pPr>
+        <w:spacing w:after="0"/>
+      </w:pPr>
+    </w:p>
+    <w:p>
+      <w:pPr>
+        <w:spacing w:after="0"/>
         <w:rPr>
           <w:i/>
         </w:rPr>
-        <w:t>Heads up display much?</w:t>
-      </w:r>
-    </w:p>
-    <w:p>
-      <w:pPr>
-        <w:spacing w:after="0"/>
-      </w:pPr>
-      <w:r>
-        <w:t xml:space="preserve">Health and Shields showing via Bars that shrinks and grows according to level. </w:t>
-      </w:r>
-    </w:p>
-    <w:p>
-      <w:pPr>
-        <w:spacing w:after="0"/>
-      </w:pPr>
-      <w:r>
-        <w:t>Reactor output strength and Possibly an Energy bar that drains with usage.</w:t>
-      </w:r>
-    </w:p>
-    <w:p>
-      <w:pPr>
-        <w:spacing w:after="0"/>
-      </w:pPr>
-      <w:r>
-        <w:t xml:space="preserve">Perhaps a symbol denoting what weapons’ are equipped on ship? </w:t>
-      </w:r>
-    </w:p>
-    <w:p>
-      <w:pPr>
-        <w:spacing w:after="0"/>
-      </w:pPr>
-      <w:r>
-        <w:t>(Squares that show cannon or laser?)</w:t>
-      </w:r>
+      </w:pPr>
+      <w:r>
+        <w:rPr>
+          <w:i/>
+        </w:rPr>
+        <w:t>???</w:t>
+      </w:r>
+    </w:p>
+    <w:p>
+      <w:pPr>
+        <w:spacing w:after="0"/>
+      </w:pPr>
+      <w:r>
+        <w:t>???</w:t>
+      </w:r>
+    </w:p>
+    <w:p>
+      <w:pPr>
+        <w:spacing w:after="0"/>
+      </w:pPr>
+      <w:proofErr w:type="gramStart"/>
+      <w:r>
+        <w:t>(MOAR!)</w:t>
+      </w:r>
+      <w:proofErr w:type="gramEnd"/>
     </w:p>
     <w:p>
       <w:pPr>
@@ -6631,66 +6710,58 @@
       <w:pPr>
         <w:pStyle w:val="Heading2"/>
       </w:pPr>
-      <w:bookmarkStart w:id="38" w:name="_Toc318142951"/>
-      <w:r>
-        <w:lastRenderedPageBreak/>
-        <w:t xml:space="preserve">Step 4 – Firing </w:t>
-      </w:r>
-      <w:proofErr w:type="spellStart"/>
-      <w:r>
-        <w:t>Mah</w:t>
-      </w:r>
-      <w:proofErr w:type="spellEnd"/>
-      <w:r>
-        <w:t>’ LAZAR!</w:t>
-      </w:r>
-      <w:bookmarkEnd w:id="38"/>
-    </w:p>
-    <w:p>
-      <w:pPr>
-        <w:spacing w:after="0"/>
-      </w:pPr>
-    </w:p>
-    <w:p>
-      <w:pPr>
-        <w:spacing w:after="0"/>
-      </w:pPr>
-      <w:r>
+      <w:bookmarkStart w:id="39" w:name="_Toc329196393"/>
+      <w:proofErr w:type="gramStart"/>
+      <w:r>
+        <w:t>Step ?</w:t>
+      </w:r>
+      <w:proofErr w:type="gramEnd"/>
+      <w:r>
+        <w:t xml:space="preserve"> </w:t>
+      </w:r>
+      <w:proofErr w:type="gramStart"/>
+      <w:r>
+        <w:t>–?</w:t>
+      </w:r>
+      <w:bookmarkEnd w:id="39"/>
+      <w:proofErr w:type="gramEnd"/>
+    </w:p>
+    <w:p>
+      <w:pPr>
+        <w:spacing w:after="0"/>
+      </w:pPr>
+    </w:p>
+    <w:p>
+      <w:pPr>
+        <w:spacing w:after="0"/>
         <w:rPr>
           <w:i/>
         </w:rPr>
-        <w:t>INCOMING!</w:t>
-      </w:r>
+      </w:pPr>
       <w:r>
         <w:rPr>
           <w:i/>
         </w:rPr>
-        <w:t>!</w:t>
-      </w:r>
-    </w:p>
-    <w:p>
-      <w:pPr>
-        <w:spacing w:after="0"/>
-      </w:pPr>
-      <w:r>
-        <w:t>Generate Asteroids and other ships to blow up and attack!</w:t>
-      </w:r>
-    </w:p>
-    <w:p>
-      <w:pPr>
-        <w:spacing w:after="0"/>
-      </w:pPr>
-      <w:r>
-        <w:t>Generate Points per destroyed ship that accumulates.</w:t>
-      </w:r>
-    </w:p>
-    <w:p>
-      <w:pPr>
-        <w:spacing w:after="0"/>
-      </w:pPr>
-      <w:r>
-        <w:t>Receive Credits when no more ships are Available.</w:t>
-      </w:r>
+        <w:t>???</w:t>
+      </w:r>
+    </w:p>
+    <w:p>
+      <w:pPr>
+        <w:spacing w:after="0"/>
+      </w:pPr>
+      <w:r>
+        <w:t>???</w:t>
+      </w:r>
+    </w:p>
+    <w:p>
+      <w:pPr>
+        <w:spacing w:after="0"/>
+      </w:pPr>
+      <w:proofErr w:type="gramStart"/>
+      <w:r>
+        <w:t>(MOAR!)</w:t>
+      </w:r>
+      <w:proofErr w:type="gramEnd"/>
     </w:p>
     <w:p>
       <w:pPr>
@@ -6704,51 +6775,53 @@
       <w:pPr>
         <w:pStyle w:val="Heading2"/>
       </w:pPr>
-      <w:bookmarkStart w:id="39" w:name="_Toc318142952"/>
-      <w:r>
-        <w:t>Step 5 – Navigating Menu’s!</w:t>
-      </w:r>
-      <w:bookmarkEnd w:id="39"/>
-    </w:p>
-    <w:p>
-      <w:pPr>
-        <w:spacing w:after="0"/>
-      </w:pPr>
-    </w:p>
-    <w:p>
-      <w:pPr>
-        <w:spacing w:after="0"/>
-      </w:pPr>
-      <w:r>
+      <w:bookmarkStart w:id="40" w:name="_Toc329196394"/>
+      <w:proofErr w:type="gramStart"/>
+      <w:r>
+        <w:t>Step ?</w:t>
+      </w:r>
+      <w:proofErr w:type="gramEnd"/>
+      <w:r>
+        <w:t xml:space="preserve"> –?</w:t>
+      </w:r>
+      <w:bookmarkEnd w:id="40"/>
+    </w:p>
+    <w:p>
+      <w:pPr>
+        <w:spacing w:after="0"/>
+      </w:pPr>
+    </w:p>
+    <w:p>
+      <w:pPr>
+        <w:spacing w:after="0"/>
         <w:rPr>
           <w:i/>
         </w:rPr>
-        <w:t>Now we got a menu going!</w:t>
-      </w:r>
-    </w:p>
-    <w:p>
-      <w:pPr>
-        <w:spacing w:after="0"/>
-      </w:pPr>
-      <w:r>
-        <w:t>Have a Main Menu that provides a new game and load game option, with grayed out Multiplayer.</w:t>
-      </w:r>
-    </w:p>
-    <w:p>
-      <w:pPr>
-        <w:spacing w:after="0"/>
-      </w:pPr>
-      <w:r>
-        <w:t xml:space="preserve">Link to the main Space Center HUB, and link that to Shop screen and a Garage Screen </w:t>
-      </w:r>
-    </w:p>
-    <w:p>
-      <w:pPr>
-        <w:spacing w:after="0"/>
-      </w:pPr>
-      <w:r>
-        <w:t>(Can be inactive)</w:t>
-      </w:r>
+      </w:pPr>
+      <w:r>
+        <w:rPr>
+          <w:i/>
+        </w:rPr>
+        <w:t>???</w:t>
+      </w:r>
+    </w:p>
+    <w:p>
+      <w:pPr>
+        <w:spacing w:after="0"/>
+      </w:pPr>
+      <w:r>
+        <w:t>???</w:t>
+      </w:r>
+    </w:p>
+    <w:p>
+      <w:pPr>
+        <w:spacing w:after="0"/>
+      </w:pPr>
+      <w:proofErr w:type="gramStart"/>
+      <w:r>
+        <w:t>(MOAR!)</w:t>
+      </w:r>
+      <w:proofErr w:type="gramEnd"/>
     </w:p>
     <w:p>
       <w:pPr>
@@ -6762,143 +6835,111 @@
       <w:pPr>
         <w:pStyle w:val="Heading2"/>
       </w:pPr>
-      <w:bookmarkStart w:id="40" w:name="_Toc318142953"/>
-      <w:r>
-        <w:t>Step 6 – Kid in a Candy Store</w:t>
-      </w:r>
-      <w:bookmarkEnd w:id="40"/>
-    </w:p>
-    <w:p>
-      <w:pPr>
-        <w:spacing w:after="0"/>
-      </w:pPr>
-    </w:p>
-    <w:p>
-      <w:pPr>
-        <w:spacing w:after="0"/>
-      </w:pPr>
-      <w:r>
+      <w:bookmarkStart w:id="41" w:name="_Toc329196395"/>
+      <w:proofErr w:type="gramStart"/>
+      <w:r>
+        <w:t>Step ?</w:t>
+      </w:r>
+      <w:proofErr w:type="gramEnd"/>
+      <w:r>
+        <w:t xml:space="preserve"> –?</w:t>
+      </w:r>
+      <w:bookmarkEnd w:id="41"/>
+    </w:p>
+    <w:p>
+      <w:pPr>
+        <w:spacing w:after="0"/>
+      </w:pPr>
+    </w:p>
+    <w:p>
+      <w:pPr>
+        <w:spacing w:after="0"/>
         <w:rPr>
           <w:i/>
         </w:rPr>
-        <w:t>I can go SHOPINGQ!</w:t>
-      </w:r>
-    </w:p>
-    <w:p>
-      <w:pPr>
-        <w:spacing w:after="0"/>
-      </w:pPr>
-      <w:r>
-        <w:t xml:space="preserve">Activate </w:t>
-      </w:r>
-      <w:r>
-        <w:t>shopping</w:t>
-      </w:r>
-      <w:r>
-        <w:t xml:space="preserve"> menu so that player may buy and sell objects and credits work</w:t>
-      </w:r>
-      <w:r>
-        <w:t xml:space="preserve"> correctly.</w:t>
-      </w:r>
-    </w:p>
-    <w:p>
-      <w:pPr>
-        <w:spacing w:after="0"/>
-      </w:pPr>
-      <w:r>
-        <w:t>Show Items bought and faded out ship modular design in Garage menu.</w:t>
-      </w:r>
-    </w:p>
-    <w:p>
-      <w:pPr>
-        <w:spacing w:after="0"/>
-      </w:pPr>
-      <w:r>
-        <w:t>Try and work drag and drop controls?</w:t>
-      </w:r>
-    </w:p>
-    <w:p>
-      <w:pPr>
-        <w:spacing w:after="0"/>
-      </w:pPr>
-    </w:p>
-    <w:p>
-      <w:pPr>
-        <w:pStyle w:val="Heading2"/>
-      </w:pPr>
-      <w:bookmarkStart w:id="41" w:name="_Toc318142954"/>
-      <w:r>
-        <w:t>Step 7 – Modular Design</w:t>
-      </w:r>
-      <w:bookmarkEnd w:id="41"/>
-    </w:p>
-    <w:p>
-      <w:pPr>
-        <w:spacing w:after="0"/>
-      </w:pPr>
-    </w:p>
-    <w:p>
-      <w:pPr>
-        <w:spacing w:after="0"/>
       </w:pPr>
       <w:r>
         <w:rPr>
           <w:i/>
         </w:rPr>
-        <w:t xml:space="preserve">Custom Paint </w:t>
-      </w:r>
-      <w:proofErr w:type="spellStart"/>
-      <w:r>
+        <w:t>???</w:t>
+      </w:r>
+    </w:p>
+    <w:p>
+      <w:pPr>
+        <w:spacing w:after="0"/>
+      </w:pPr>
+      <w:r>
+        <w:t>???</w:t>
+      </w:r>
+    </w:p>
+    <w:p>
+      <w:pPr>
+        <w:spacing w:after="0"/>
+      </w:pPr>
+      <w:proofErr w:type="gramStart"/>
+      <w:r>
+        <w:t>(MOAR!)</w:t>
+      </w:r>
+      <w:proofErr w:type="gramEnd"/>
+    </w:p>
+    <w:p>
+      <w:pPr>
+        <w:spacing w:after="0"/>
+      </w:pPr>
+    </w:p>
+    <w:p>
+      <w:pPr>
+        <w:pStyle w:val="Heading2"/>
+      </w:pPr>
+      <w:bookmarkStart w:id="42" w:name="_Toc329196396"/>
+      <w:proofErr w:type="gramStart"/>
+      <w:r>
+        <w:lastRenderedPageBreak/>
+        <w:t>Step ?</w:t>
+      </w:r>
+      <w:proofErr w:type="gramEnd"/>
+      <w:r>
+        <w:t xml:space="preserve"> –?</w:t>
+      </w:r>
+      <w:bookmarkEnd w:id="42"/>
+    </w:p>
+    <w:p>
+      <w:pPr>
+        <w:spacing w:after="0"/>
+      </w:pPr>
+    </w:p>
+    <w:p>
+      <w:pPr>
+        <w:spacing w:after="0"/>
         <w:rPr>
           <w:i/>
         </w:rPr>
-        <w:t>Jobz</w:t>
-      </w:r>
-      <w:proofErr w:type="spellEnd"/>
+      </w:pPr>
       <w:r>
         <w:rPr>
           <w:i/>
         </w:rPr>
-        <w:t xml:space="preserve"> </w:t>
-      </w:r>
-      <w:proofErr w:type="spellStart"/>
-      <w:r>
-        <w:rPr>
-          <w:i/>
-        </w:rPr>
-        <w:t>Cuz</w:t>
-      </w:r>
-      <w:proofErr w:type="spellEnd"/>
-      <w:r>
-        <w:rPr>
-          <w:i/>
-        </w:rPr>
-        <w:t>!</w:t>
-      </w:r>
-    </w:p>
-    <w:p>
-      <w:pPr>
-        <w:spacing w:after="0"/>
-      </w:pPr>
-      <w:r>
-        <w:t>Expand on Garage and allow player to drag and drop objects into certain locations in the ship.</w:t>
-      </w:r>
-    </w:p>
-    <w:p>
-      <w:pPr>
-        <w:spacing w:after="0"/>
-      </w:pPr>
-      <w:r>
-        <w:t>Show selected equipment via different colored blocks and allow for custom load outs in the arena.</w:t>
-      </w:r>
-    </w:p>
-    <w:p>
-      <w:pPr>
-        <w:spacing w:after="0"/>
-      </w:pPr>
-      <w:r>
-        <w:t>Work laser module and cannon module to be equip able and showing in the arena.</w:t>
-      </w:r>
+        <w:t>???</w:t>
+      </w:r>
+    </w:p>
+    <w:p>
+      <w:pPr>
+        <w:spacing w:after="0"/>
+      </w:pPr>
+      <w:r>
+        <w:t>???</w:t>
+      </w:r>
+    </w:p>
+    <w:p>
+      <w:pPr>
+        <w:spacing w:after="0"/>
+      </w:pPr>
+      <w:proofErr w:type="gramStart"/>
+      <w:r>
+        <w:t>(MOAR!)</w:t>
+      </w:r>
+      <w:proofErr w:type="gramEnd"/>
     </w:p>
     <w:p>
       <w:pPr>
@@ -6925,40 +6966,53 @@
       <w:pPr>
         <w:pStyle w:val="Heading2"/>
       </w:pPr>
-      <w:bookmarkStart w:id="42" w:name="_Toc318142955"/>
+      <w:bookmarkStart w:id="43" w:name="_Toc329196397"/>
       <w:proofErr w:type="gramStart"/>
       <w:r>
-        <w:t>Step ??</w:t>
+        <w:t>Step ?</w:t>
       </w:r>
       <w:proofErr w:type="gramEnd"/>
       <w:r>
-        <w:t xml:space="preserve"> – In the Blue Corner!</w:t>
-      </w:r>
-      <w:bookmarkEnd w:id="42"/>
-    </w:p>
-    <w:p>
-      <w:pPr>
-        <w:spacing w:after="0"/>
-      </w:pPr>
-    </w:p>
-    <w:p>
-      <w:pPr>
-        <w:spacing w:after="0"/>
-      </w:pPr>
-      <w:r>
+        <w:t xml:space="preserve"> –?</w:t>
+      </w:r>
+      <w:bookmarkEnd w:id="43"/>
+    </w:p>
+    <w:p>
+      <w:pPr>
+        <w:spacing w:after="0"/>
+      </w:pPr>
+    </w:p>
+    <w:p>
+      <w:pPr>
+        <w:spacing w:after="0"/>
         <w:rPr>
           <w:i/>
         </w:rPr>
-        <w:t>Multiplayer Shenanigans!</w:t>
-      </w:r>
-    </w:p>
-    <w:p>
-      <w:pPr>
-        <w:spacing w:after="0"/>
-      </w:pPr>
-      <w:r>
-        <w:t>LAN DEATH DEALING!</w:t>
-      </w:r>
+      </w:pPr>
+      <w:r>
+        <w:rPr>
+          <w:i/>
+        </w:rPr>
+        <w:t>???</w:t>
+      </w:r>
+    </w:p>
+    <w:p>
+      <w:pPr>
+        <w:spacing w:after="0"/>
+      </w:pPr>
+      <w:r>
+        <w:t>???</w:t>
+      </w:r>
+    </w:p>
+    <w:p>
+      <w:pPr>
+        <w:spacing w:after="0"/>
+      </w:pPr>
+      <w:proofErr w:type="gramStart"/>
+      <w:r>
+        <w:t>(MOAR!)</w:t>
+      </w:r>
+      <w:proofErr w:type="gramEnd"/>
     </w:p>
     <w:p>
       <w:pPr>
@@ -6978,6 +7032,7 @@
       <w:pPr>
         <w:pStyle w:val="Heading1"/>
       </w:pPr>
+      <w:bookmarkStart w:id="44" w:name="_Toc329196398"/>
       <w:r>
         <w:rPr>
           <w:noProof/>
@@ -7018,7 +7073,7 @@
                     </pic:cNvPicPr>
                   </pic:nvPicPr>
                   <pic:blipFill>
-                    <a:blip r:embed="rId17" cstate="print"/>
+                    <a:blip r:embed="rId10" cstate="print"/>
                     <a:srcRect/>
                     <a:stretch>
                       <a:fillRect/>
@@ -7046,11 +7101,10 @@
           </wp:anchor>
         </w:drawing>
       </w:r>
-      <w:bookmarkStart w:id="43" w:name="_Toc318142956"/>
       <w:r>
         <w:t>Bibliography</w:t>
       </w:r>
-      <w:bookmarkEnd w:id="43"/>
+      <w:bookmarkEnd w:id="44"/>
       <w:r>
         <w:t xml:space="preserve"> </w:t>
       </w:r>
@@ -7067,11 +7121,11 @@
       <w:pPr>
         <w:pStyle w:val="Heading2"/>
       </w:pPr>
-      <w:bookmarkStart w:id="44" w:name="_Toc318142957"/>
+      <w:bookmarkStart w:id="45" w:name="_Toc329196399"/>
       <w:r>
         <w:t>Websites</w:t>
       </w:r>
-      <w:bookmarkEnd w:id="44"/>
+      <w:bookmarkEnd w:id="45"/>
     </w:p>
     <w:p>
       <w:pPr>
@@ -7120,11 +7174,11 @@
       <w:pPr>
         <w:pStyle w:val="Heading2"/>
       </w:pPr>
-      <w:bookmarkStart w:id="45" w:name="_Toc318142958"/>
+      <w:bookmarkStart w:id="46" w:name="_Toc329196400"/>
       <w:r>
         <w:t>Books</w:t>
       </w:r>
-      <w:bookmarkEnd w:id="45"/>
+      <w:bookmarkEnd w:id="46"/>
     </w:p>
     <w:p>
       <w:pPr>
@@ -7184,11 +7238,11 @@
       <w:pPr>
         <w:pStyle w:val="Heading2"/>
       </w:pPr>
-      <w:bookmarkStart w:id="46" w:name="_Toc318142959"/>
+      <w:bookmarkStart w:id="47" w:name="_Toc329196401"/>
       <w:r>
         <w:t>Journals</w:t>
       </w:r>
-      <w:bookmarkEnd w:id="46"/>
+      <w:bookmarkEnd w:id="47"/>
     </w:p>
     <w:p>
       <w:pPr>
@@ -7281,8 +7335,8 @@
           <w:rFonts w:ascii="Arial" w:hAnsi="Arial" w:cs="Arial"/>
         </w:rPr>
         <w:sectPr>
-          <w:headerReference w:type="default" r:id="rId18"/>
-          <w:footerReference w:type="default" r:id="rId19"/>
+          <w:headerReference w:type="default" r:id="rId11"/>
+          <w:footerReference w:type="default" r:id="rId12"/>
           <w:pgSz w:w="11906" w:h="16838"/>
           <w:pgMar w:top="1418" w:right="1418" w:bottom="1418" w:left="1418" w:header="709" w:footer="709" w:gutter="0"/>
           <w:cols w:space="708"/>
@@ -7294,6 +7348,7 @@
       <w:pPr>
         <w:pStyle w:val="Heading1"/>
       </w:pPr>
+      <w:bookmarkStart w:id="48" w:name="_Toc329196402"/>
       <w:r>
         <w:rPr>
           <w:noProof/>
@@ -7348,7 +7403,7 @@
                     </pic:cNvPicPr>
                   </pic:nvPicPr>
                   <pic:blipFill>
-                    <a:blip r:embed="rId20" cstate="print"/>
+                    <a:blip r:embed="rId13" cstate="print"/>
                     <a:srcRect/>
                     <a:stretch>
                       <a:fillRect/>
@@ -7376,7 +7431,6 @@
           </wp:anchor>
         </w:drawing>
       </w:r>
-      <w:bookmarkStart w:id="48" w:name="_Toc318142960"/>
       <w:r>
         <w:t>Appendix</w:t>
       </w:r>
@@ -7414,7 +7468,7 @@
       <w:pPr>
         <w:pStyle w:val="Heading2"/>
       </w:pPr>
-      <w:bookmarkStart w:id="49" w:name="_Toc318142961"/>
+      <w:bookmarkStart w:id="49" w:name="_Toc329196403"/>
       <w:r>
         <w:t>Basic Interactive Matrix</w:t>
       </w:r>
@@ -8987,8 +9041,8 @@
       </w:pPr>
     </w:p>
     <w:sectPr>
-      <w:headerReference w:type="default" r:id="rId21"/>
-      <w:footerReference w:type="default" r:id="rId22"/>
+      <w:headerReference w:type="default" r:id="rId14"/>
+      <w:footerReference w:type="default" r:id="rId15"/>
       <w:pgSz w:w="11906" w:h="16838"/>
       <w:pgMar w:top="1418" w:right="1418" w:bottom="1418" w:left="1418" w:header="709" w:footer="709" w:gutter="0"/>
       <w:cols w:space="708"/>
@@ -9024,36 +9078,6 @@
 </file>
 
 <file path=word/footer1.xml><?xml version="1.0" encoding="utf-8"?>
-<w:ftr xmlns:wpc="http://schemas.microsoft.com/office/word/2010/wordprocessingCanvas" xmlns:mc="http://schemas.openxmlformats.org/markup-compatibility/2006" xmlns:o="urn:schemas-microsoft-com:office:office" xmlns:r="http://schemas.openxmlformats.org/officeDocument/2006/relationships" xmlns:m="http://schemas.openxmlformats.org/officeDocument/2006/math" xmlns:v="urn:schemas-microsoft-com:vml" xmlns:wp14="http://schemas.microsoft.com/office/word/2010/wordprocessingDrawing" xmlns:wp="http://schemas.openxmlformats.org/drawingml/2006/wordprocessingDrawing" xmlns:w10="urn:schemas-microsoft-com:office:word" xmlns:w="http://schemas.openxmlformats.org/wordprocessingml/2006/main" xmlns:w14="http://schemas.microsoft.com/office/word/2010/wordml" xmlns:wpg="http://schemas.microsoft.com/office/word/2010/wordprocessingGroup" xmlns:wpi="http://schemas.microsoft.com/office/word/2010/wordprocessingInk" xmlns:wne="http://schemas.microsoft.com/office/word/2006/wordml" xmlns:wps="http://schemas.microsoft.com/office/word/2010/wordprocessingShape" mc:Ignorable="w14 wp14">
-  <w:p>
-    <w:pPr>
-      <w:pStyle w:val="Footer"/>
-    </w:pPr>
-  </w:p>
-</w:ftr>
-</file>
-
-<file path=word/footer2.xml><?xml version="1.0" encoding="utf-8"?>
-<w:ftr xmlns:wpc="http://schemas.microsoft.com/office/word/2010/wordprocessingCanvas" xmlns:mc="http://schemas.openxmlformats.org/markup-compatibility/2006" xmlns:o="urn:schemas-microsoft-com:office:office" xmlns:r="http://schemas.openxmlformats.org/officeDocument/2006/relationships" xmlns:m="http://schemas.openxmlformats.org/officeDocument/2006/math" xmlns:v="urn:schemas-microsoft-com:vml" xmlns:wp14="http://schemas.microsoft.com/office/word/2010/wordprocessingDrawing" xmlns:wp="http://schemas.openxmlformats.org/drawingml/2006/wordprocessingDrawing" xmlns:w10="urn:schemas-microsoft-com:office:word" xmlns:w="http://schemas.openxmlformats.org/wordprocessingml/2006/main" xmlns:w14="http://schemas.microsoft.com/office/word/2010/wordml" xmlns:wpg="http://schemas.microsoft.com/office/word/2010/wordprocessingGroup" xmlns:wpi="http://schemas.microsoft.com/office/word/2010/wordprocessingInk" xmlns:wne="http://schemas.microsoft.com/office/word/2006/wordml" xmlns:wps="http://schemas.microsoft.com/office/word/2010/wordprocessingShape" mc:Ignorable="w14 wp14">
-  <w:p>
-    <w:pPr>
-      <w:pStyle w:val="Footer"/>
-    </w:pPr>
-  </w:p>
-</w:ftr>
-</file>
-
-<file path=word/footer3.xml><?xml version="1.0" encoding="utf-8"?>
-<w:ftr xmlns:wpc="http://schemas.microsoft.com/office/word/2010/wordprocessingCanvas" xmlns:mc="http://schemas.openxmlformats.org/markup-compatibility/2006" xmlns:o="urn:schemas-microsoft-com:office:office" xmlns:r="http://schemas.openxmlformats.org/officeDocument/2006/relationships" xmlns:m="http://schemas.openxmlformats.org/officeDocument/2006/math" xmlns:v="urn:schemas-microsoft-com:vml" xmlns:wp14="http://schemas.microsoft.com/office/word/2010/wordprocessingDrawing" xmlns:wp="http://schemas.openxmlformats.org/drawingml/2006/wordprocessingDrawing" xmlns:w10="urn:schemas-microsoft-com:office:word" xmlns:w="http://schemas.openxmlformats.org/wordprocessingml/2006/main" xmlns:w14="http://schemas.microsoft.com/office/word/2010/wordml" xmlns:wpg="http://schemas.microsoft.com/office/word/2010/wordprocessingGroup" xmlns:wpi="http://schemas.microsoft.com/office/word/2010/wordprocessingInk" xmlns:wne="http://schemas.microsoft.com/office/word/2006/wordml" xmlns:wps="http://schemas.microsoft.com/office/word/2010/wordprocessingShape" mc:Ignorable="w14 wp14">
-  <w:p>
-    <w:pPr>
-      <w:pStyle w:val="Footer"/>
-    </w:pPr>
-  </w:p>
-</w:ftr>
-</file>
-
-<file path=word/footer4.xml><?xml version="1.0" encoding="utf-8"?>
 <w:ftr xmlns:wpc="http://schemas.microsoft.com/office/word/2010/wordprocessingCanvas" xmlns:mc="http://schemas.openxmlformats.org/markup-compatibility/2006" xmlns:o="urn:schemas-microsoft-com:office:office" xmlns:r="http://schemas.openxmlformats.org/officeDocument/2006/relationships" xmlns:m="http://schemas.openxmlformats.org/officeDocument/2006/math" xmlns:v="urn:schemas-microsoft-com:vml" xmlns:wp14="http://schemas.microsoft.com/office/word/2010/wordprocessingDrawing" xmlns:wp="http://schemas.openxmlformats.org/drawingml/2006/wordprocessingDrawing" xmlns:w10="urn:schemas-microsoft-com:office:word" xmlns:w="http://schemas.openxmlformats.org/wordprocessingml/2006/main" xmlns:w14="http://schemas.microsoft.com/office/word/2010/wordml" xmlns:wpg="http://schemas.microsoft.com/office/word/2010/wordprocessingGroup" xmlns:wpi="http://schemas.microsoft.com/office/word/2010/wordprocessingInk" xmlns:wne="http://schemas.microsoft.com/office/word/2006/wordml" xmlns:wps="http://schemas.microsoft.com/office/word/2010/wordprocessingShape" mc:Ignorable="w14 wp14">
   <w:p>
     <w:pPr>
@@ -9096,7 +9120,6 @@
           <w:docPartUnique/>
         </w:docPartObj>
       </w:sdtPr>
-      <w:sdtEndPr/>
       <w:sdtContent>
         <w:r>
           <w:rPr>
@@ -9155,13 +9178,13 @@
         <w:sz w:val="16"/>
         <w:szCs w:val="16"/>
       </w:rPr>
-      <w:t>Stark Gameplay @ 2012</w:t>
+      <w:t>Stark Gaming @ 2012</w:t>
     </w:r>
   </w:p>
 </w:ftr>
 </file>
 
-<file path=word/footer5.xml><?xml version="1.0" encoding="utf-8"?>
+<file path=word/footer2.xml><?xml version="1.0" encoding="utf-8"?>
 <w:ftr xmlns:wpc="http://schemas.microsoft.com/office/word/2010/wordprocessingCanvas" xmlns:mc="http://schemas.openxmlformats.org/markup-compatibility/2006" xmlns:o="urn:schemas-microsoft-com:office:office" xmlns:r="http://schemas.openxmlformats.org/officeDocument/2006/relationships" xmlns:m="http://schemas.openxmlformats.org/officeDocument/2006/math" xmlns:v="urn:schemas-microsoft-com:vml" xmlns:wp14="http://schemas.microsoft.com/office/word/2010/wordprocessingDrawing" xmlns:wp="http://schemas.openxmlformats.org/drawingml/2006/wordprocessingDrawing" xmlns:w10="urn:schemas-microsoft-com:office:word" xmlns:w="http://schemas.openxmlformats.org/wordprocessingml/2006/main" xmlns:w14="http://schemas.microsoft.com/office/word/2010/wordml" xmlns:wpg="http://schemas.microsoft.com/office/word/2010/wordprocessingGroup" xmlns:wpi="http://schemas.microsoft.com/office/word/2010/wordprocessingInk" xmlns:wne="http://schemas.microsoft.com/office/word/2006/wordml" xmlns:wps="http://schemas.microsoft.com/office/word/2010/wordprocessingShape" mc:Ignorable="w14 wp14">
   <w:sdt>
     <w:sdtPr>
@@ -9171,7 +9194,6 @@
         <w:docPartUnique/>
       </w:docPartObj>
     </w:sdtPr>
-    <w:sdtEndPr/>
     <w:sdtContent>
       <w:p>
         <w:pPr>
@@ -9210,7 +9232,7 @@
             <w:sz w:val="16"/>
             <w:szCs w:val="16"/>
           </w:rPr>
-          <w:t>16</w:t>
+          <w:t>18</w:t>
         </w:r>
         <w:r>
           <w:rPr>
@@ -9262,36 +9284,6 @@
   <w:p>
     <w:pPr>
       <w:pStyle w:val="Header"/>
-    </w:pPr>
-  </w:p>
-</w:hdr>
-</file>
-
-<file path=word/header2.xml><?xml version="1.0" encoding="utf-8"?>
-<w:hdr xmlns:wpc="http://schemas.microsoft.com/office/word/2010/wordprocessingCanvas" xmlns:mc="http://schemas.openxmlformats.org/markup-compatibility/2006" xmlns:o="urn:schemas-microsoft-com:office:office" xmlns:r="http://schemas.openxmlformats.org/officeDocument/2006/relationships" xmlns:m="http://schemas.openxmlformats.org/officeDocument/2006/math" xmlns:v="urn:schemas-microsoft-com:vml" xmlns:wp14="http://schemas.microsoft.com/office/word/2010/wordprocessingDrawing" xmlns:wp="http://schemas.openxmlformats.org/drawingml/2006/wordprocessingDrawing" xmlns:w10="urn:schemas-microsoft-com:office:word" xmlns:w="http://schemas.openxmlformats.org/wordprocessingml/2006/main" xmlns:w14="http://schemas.microsoft.com/office/word/2010/wordml" xmlns:wpg="http://schemas.microsoft.com/office/word/2010/wordprocessingGroup" xmlns:wpi="http://schemas.microsoft.com/office/word/2010/wordprocessingInk" xmlns:wne="http://schemas.microsoft.com/office/word/2006/wordml" xmlns:wps="http://schemas.microsoft.com/office/word/2010/wordprocessingShape" mc:Ignorable="w14 wp14">
-  <w:p>
-    <w:pPr>
-      <w:pStyle w:val="Header"/>
-    </w:pPr>
-  </w:p>
-</w:hdr>
-</file>
-
-<file path=word/header3.xml><?xml version="1.0" encoding="utf-8"?>
-<w:hdr xmlns:wpc="http://schemas.microsoft.com/office/word/2010/wordprocessingCanvas" xmlns:mc="http://schemas.openxmlformats.org/markup-compatibility/2006" xmlns:o="urn:schemas-microsoft-com:office:office" xmlns:r="http://schemas.openxmlformats.org/officeDocument/2006/relationships" xmlns:m="http://schemas.openxmlformats.org/officeDocument/2006/math" xmlns:v="urn:schemas-microsoft-com:vml" xmlns:wp14="http://schemas.microsoft.com/office/word/2010/wordprocessingDrawing" xmlns:wp="http://schemas.openxmlformats.org/drawingml/2006/wordprocessingDrawing" xmlns:w10="urn:schemas-microsoft-com:office:word" xmlns:w="http://schemas.openxmlformats.org/wordprocessingml/2006/main" xmlns:w14="http://schemas.microsoft.com/office/word/2010/wordml" xmlns:wpg="http://schemas.microsoft.com/office/word/2010/wordprocessingGroup" xmlns:wpi="http://schemas.microsoft.com/office/word/2010/wordprocessingInk" xmlns:wne="http://schemas.microsoft.com/office/word/2006/wordml" xmlns:wps="http://schemas.microsoft.com/office/word/2010/wordprocessingShape" mc:Ignorable="w14 wp14">
-  <w:p>
-    <w:pPr>
-      <w:pStyle w:val="Header"/>
-    </w:pPr>
-  </w:p>
-</w:hdr>
-</file>
-
-<file path=word/header4.xml><?xml version="1.0" encoding="utf-8"?>
-<w:hdr xmlns:wpc="http://schemas.microsoft.com/office/word/2010/wordprocessingCanvas" xmlns:mc="http://schemas.openxmlformats.org/markup-compatibility/2006" xmlns:o="urn:schemas-microsoft-com:office:office" xmlns:r="http://schemas.openxmlformats.org/officeDocument/2006/relationships" xmlns:m="http://schemas.openxmlformats.org/officeDocument/2006/math" xmlns:v="urn:schemas-microsoft-com:vml" xmlns:wp14="http://schemas.microsoft.com/office/word/2010/wordprocessingDrawing" xmlns:wp="http://schemas.openxmlformats.org/drawingml/2006/wordprocessingDrawing" xmlns:w10="urn:schemas-microsoft-com:office:word" xmlns:w="http://schemas.openxmlformats.org/wordprocessingml/2006/main" xmlns:w14="http://schemas.microsoft.com/office/word/2010/wordml" xmlns:wpg="http://schemas.microsoft.com/office/word/2010/wordprocessingGroup" xmlns:wpi="http://schemas.microsoft.com/office/word/2010/wordprocessingInk" xmlns:wne="http://schemas.microsoft.com/office/word/2006/wordml" xmlns:wps="http://schemas.microsoft.com/office/word/2010/wordprocessingShape" mc:Ignorable="w14 wp14">
-  <w:p>
-    <w:pPr>
-      <w:pStyle w:val="Header"/>
       <w:pBdr>
         <w:bottom w:val="single" w:sz="4" w:space="1" w:color="auto"/>
       </w:pBdr>
@@ -9305,111 +9297,11 @@
     <w:r>
       <w:rPr>
         <w:rFonts w:ascii="Arial" w:hAnsi="Arial" w:cs="Arial"/>
-        <w:noProof/>
-        <w:sz w:val="16"/>
-        <w:szCs w:val="16"/>
-        <w:lang w:val="en-AU" w:eastAsia="en-AU"/>
-      </w:rPr>
-      <w:drawing>
-        <wp:anchor distT="0" distB="0" distL="114300" distR="114300" simplePos="0" relativeHeight="251664384" behindDoc="0" locked="0" layoutInCell="1" allowOverlap="1" wp14:anchorId="2EA04D71" wp14:editId="56C7BE5E">
-          <wp:simplePos x="0" y="0"/>
-          <wp:positionH relativeFrom="column">
-            <wp:posOffset>2519045</wp:posOffset>
-          </wp:positionH>
-          <wp:positionV relativeFrom="paragraph">
-            <wp:posOffset>-383540</wp:posOffset>
-          </wp:positionV>
-          <wp:extent cx="695325" cy="695325"/>
-          <wp:effectExtent l="19050" t="0" r="9525" b="0"/>
-          <wp:wrapNone/>
-          <wp:docPr id="1" name="il_fi" descr="http://a2.twimg.com/profile_images/541030891/WSI_Logo4YouTube_bigger.jpg"/>
-          <wp:cNvGraphicFramePr>
-            <a:graphicFrameLocks xmlns:a="http://schemas.openxmlformats.org/drawingml/2006/main" noChangeAspect="1"/>
-          </wp:cNvGraphicFramePr>
-          <a:graphic xmlns:a="http://schemas.openxmlformats.org/drawingml/2006/main">
-            <a:graphicData uri="http://schemas.openxmlformats.org/drawingml/2006/picture">
-              <pic:pic xmlns:pic="http://schemas.openxmlformats.org/drawingml/2006/picture">
-                <pic:nvPicPr>
-                  <pic:cNvPr id="0" name="il_fi" descr="http://a2.twimg.com/profile_images/541030891/WSI_Logo4YouTube_bigger.jpg"/>
-                  <pic:cNvPicPr>
-                    <a:picLocks noChangeAspect="1" noChangeArrowheads="1"/>
-                  </pic:cNvPicPr>
-                </pic:nvPicPr>
-                <pic:blipFill>
-                  <a:blip r:embed="rId1"/>
-                  <a:srcRect/>
-                  <a:stretch>
-                    <a:fillRect/>
-                  </a:stretch>
-                </pic:blipFill>
-                <pic:spPr bwMode="auto">
-                  <a:xfrm>
-                    <a:off x="0" y="0"/>
-                    <a:ext cx="695325" cy="695325"/>
-                  </a:xfrm>
-                  <a:prstGeom prst="rect">
-                    <a:avLst/>
-                  </a:prstGeom>
-                  <a:noFill/>
-                  <a:ln w="9525">
-                    <a:noFill/>
-                    <a:miter lim="800000"/>
-                    <a:headEnd/>
-                    <a:tailEnd/>
-                  </a:ln>
-                </pic:spPr>
-              </pic:pic>
-            </a:graphicData>
-          </a:graphic>
-        </wp:anchor>
-      </w:drawing>
-    </w:r>
-    <w:r>
-      <w:rPr>
-        <w:rFonts w:ascii="Arial" w:hAnsi="Arial" w:cs="Arial"/>
         <w:sz w:val="16"/>
         <w:szCs w:val="16"/>
         <w:lang w:val="en-AU"/>
       </w:rPr>
-      <w:t>Project Stark</w:t>
-    </w:r>
-    <w:r>
-      <w:rPr>
-        <w:rFonts w:ascii="Arial" w:hAnsi="Arial" w:cs="Arial"/>
-        <w:sz w:val="16"/>
-        <w:szCs w:val="16"/>
-        <w:lang w:val="en-AU"/>
-      </w:rPr>
-      <w:t xml:space="preserve"> </w:t>
-    </w:r>
-    <w:r>
-      <w:rPr>
-        <w:rFonts w:ascii="Arial" w:hAnsi="Arial" w:cs="Arial"/>
-        <w:sz w:val="16"/>
-        <w:szCs w:val="16"/>
-        <w:lang w:val="en-AU"/>
-      </w:rPr>
-      <w:t xml:space="preserve">Player </w:t>
-    </w:r>
-    <w:r>
-      <w:rPr>
-        <w:rFonts w:ascii="Arial" w:hAnsi="Arial" w:cs="Arial"/>
-        <w:sz w:val="16"/>
-        <w:szCs w:val="16"/>
-        <w:lang w:val="en-AU"/>
-      </w:rPr>
-      <w:t>Manual</w:t>
-    </w:r>
-    <w:bookmarkStart w:id="47" w:name="_GoBack"/>
-    <w:bookmarkEnd w:id="47"/>
-    <w:r>
-      <w:rPr>
-        <w:rFonts w:ascii="Arial" w:hAnsi="Arial" w:cs="Arial"/>
-        <w:sz w:val="16"/>
-        <w:szCs w:val="16"/>
-        <w:lang w:val="en-AU"/>
-      </w:rPr>
-      <w:tab/>
+      <w:t>Project Stark Game Concept</w:t>
     </w:r>
     <w:r>
       <w:rPr>
@@ -9427,13 +9319,31 @@
         <w:szCs w:val="16"/>
         <w:lang w:val="en-AU"/>
       </w:rPr>
-      <w:t>Rev 1.0 – 13/02/2012</w:t>
+      <w:t>[MINI LOGO]</w:t>
+    </w:r>
+    <w:r>
+      <w:rPr>
+        <w:rFonts w:ascii="Arial" w:hAnsi="Arial" w:cs="Arial"/>
+        <w:sz w:val="16"/>
+        <w:szCs w:val="16"/>
+        <w:lang w:val="en-AU"/>
+      </w:rPr>
+      <w:tab/>
+    </w:r>
+    <w:r>
+      <w:rPr>
+        <w:rFonts w:ascii="Arial" w:hAnsi="Arial" w:cs="Arial"/>
+        <w:sz w:val="16"/>
+        <w:szCs w:val="16"/>
+        <w:lang w:val="en-AU"/>
+      </w:rPr>
+      <w:t>Rev 1.1 – 04/072012</w:t>
     </w:r>
   </w:p>
 </w:hdr>
 </file>
 
-<file path=word/header5.xml><?xml version="1.0" encoding="utf-8"?>
+<file path=word/header2.xml><?xml version="1.0" encoding="utf-8"?>
 <w:hdr xmlns:wpc="http://schemas.microsoft.com/office/word/2010/wordprocessingCanvas" xmlns:mc="http://schemas.openxmlformats.org/markup-compatibility/2006" xmlns:o="urn:schemas-microsoft-com:office:office" xmlns:r="http://schemas.openxmlformats.org/officeDocument/2006/relationships" xmlns:m="http://schemas.openxmlformats.org/officeDocument/2006/math" xmlns:v="urn:schemas-microsoft-com:vml" xmlns:wp14="http://schemas.microsoft.com/office/word/2010/wordprocessingDrawing" xmlns:wp="http://schemas.openxmlformats.org/drawingml/2006/wordprocessingDrawing" xmlns:w10="urn:schemas-microsoft-com:office:word" xmlns:w="http://schemas.openxmlformats.org/wordprocessingml/2006/main" xmlns:w14="http://schemas.microsoft.com/office/word/2010/wordml" xmlns:wpg="http://schemas.microsoft.com/office/word/2010/wordprocessingGroup" xmlns:wpi="http://schemas.microsoft.com/office/word/2010/wordprocessingInk" xmlns:wne="http://schemas.microsoft.com/office/word/2006/wordml" xmlns:wps="http://schemas.microsoft.com/office/word/2010/wordprocessingShape" mc:Ignorable="w14 wp14">
   <w:p>
     <w:pPr>
@@ -10769,7 +10679,7 @@
 </file>
 
 <file path=customXml/itemProps1.xml><?xml version="1.0" encoding="utf-8"?>
-<ds:datastoreItem xmlns:ds="http://schemas.openxmlformats.org/officeDocument/2006/customXml" ds:itemID="{3A010F3F-A7ED-4E12-AC31-940BD90D1BB3}">
+<ds:datastoreItem xmlns:ds="http://schemas.openxmlformats.org/officeDocument/2006/customXml" ds:itemID="{543D84C0-FE17-470D-8132-94B9DD28C744}">
   <ds:schemaRefs>
     <ds:schemaRef ds:uri="http://schemas.openxmlformats.org/officeDocument/2006/bibliography"/>
   </ds:schemaRefs>

</xml_diff>